<commit_message>
Adding files via upload
</commit_message>
<xml_diff>
--- a/Entity Framework Core/6.JSON Processing/08.JSON-Processing-Exercises.docx
+++ b/Entity Framework Core/6.JSON Processing/08.JSON-Processing-Exercises.docx
@@ -1,6 +1,6 @@
 
 <file path=word/document.xml><?xml version="1.0" encoding="utf-8"?>
-<w:document xmlns:wpc="http://schemas.microsoft.com/office/word/2010/wordprocessingCanvas" xmlns:cx="http://schemas.microsoft.com/office/drawing/2014/chartex" xmlns:cx1="http://schemas.microsoft.com/office/drawing/2015/9/8/chartex" xmlns:cx2="http://schemas.microsoft.com/office/drawing/2015/10/21/chartex" xmlns:cx3="http://schemas.microsoft.com/office/drawing/2016/5/9/chartex" xmlns:cx4="http://schemas.microsoft.com/office/drawing/2016/5/10/chartex" xmlns:cx5="http://schemas.microsoft.com/office/drawing/2016/5/11/chartex" xmlns:cx6="http://schemas.microsoft.com/office/drawing/2016/5/12/chartex" xmlns:cx7="http://schemas.microsoft.com/office/drawing/2016/5/13/chartex" xmlns:cx8="http://schemas.microsoft.com/office/drawing/2016/5/14/chartex" xmlns:mc="http://schemas.openxmlformats.org/markup-compatibility/2006" xmlns:aink="http://schemas.microsoft.com/office/drawing/2016/ink" xmlns:am3d="http://schemas.microsoft.com/office/drawing/2017/model3d" xmlns:o="urn:schemas-microsoft-com:office:office" xmlns:r="http://schemas.openxmlformats.org/officeDocument/2006/relationships" xmlns:m="http://schemas.openxmlformats.org/officeDocument/2006/math" xmlns:v="urn:schemas-microsoft-com:vml" xmlns:wp14="http://schemas.microsoft.com/office/word/2010/wordprocessingDrawing" xmlns:wp="http://schemas.openxmlformats.org/drawingml/2006/wordprocessingDrawing" xmlns:w10="urn:schemas-microsoft-com:office:word" xmlns:w="http://schemas.openxmlformats.org/wordprocessingml/2006/main" xmlns:w14="http://schemas.microsoft.com/office/word/2010/wordml" xmlns:w15="http://schemas.microsoft.com/office/word/2012/wordml" xmlns:w16cex="http://schemas.microsoft.com/office/word/2018/wordml/cex" xmlns:w16cid="http://schemas.microsoft.com/office/word/2016/wordml/cid" xmlns:w16="http://schemas.microsoft.com/office/word/2018/wordml" xmlns:w16sdtdh="http://schemas.microsoft.com/office/word/2020/wordml/sdtdatahash" xmlns:w16se="http://schemas.microsoft.com/office/word/2015/wordml/symex" xmlns:wpg="http://schemas.microsoft.com/office/word/2010/wordprocessingGroup" xmlns:wpi="http://schemas.microsoft.com/office/word/2010/wordprocessingInk" xmlns:wne="http://schemas.microsoft.com/office/word/2006/wordml" xmlns:wps="http://schemas.microsoft.com/office/word/2010/wordprocessingShape" mc:Ignorable="w14 w15 w16se w16cid w16 w16cex w16sdtdh wp14">
+<w:document xmlns:wpc="http://schemas.microsoft.com/office/word/2010/wordprocessingCanvas" xmlns:cx="http://schemas.microsoft.com/office/drawing/2014/chartex" xmlns:cx1="http://schemas.microsoft.com/office/drawing/2015/9/8/chartex" xmlns:cx2="http://schemas.microsoft.com/office/drawing/2015/10/21/chartex" xmlns:cx3="http://schemas.microsoft.com/office/drawing/2016/5/9/chartex" xmlns:cx4="http://schemas.microsoft.com/office/drawing/2016/5/10/chartex" xmlns:cx5="http://schemas.microsoft.com/office/drawing/2016/5/11/chartex" xmlns:cx6="http://schemas.microsoft.com/office/drawing/2016/5/12/chartex" xmlns:cx7="http://schemas.microsoft.com/office/drawing/2016/5/13/chartex" xmlns:cx8="http://schemas.microsoft.com/office/drawing/2016/5/14/chartex" xmlns:mc="http://schemas.openxmlformats.org/markup-compatibility/2006" xmlns:aink="http://schemas.microsoft.com/office/drawing/2016/ink" xmlns:am3d="http://schemas.microsoft.com/office/drawing/2017/model3d" xmlns:o="urn:schemas-microsoft-com:office:office" xmlns:oel="http://schemas.microsoft.com/office/2019/extlst" xmlns:r="http://schemas.openxmlformats.org/officeDocument/2006/relationships" xmlns:m="http://schemas.openxmlformats.org/officeDocument/2006/math" xmlns:v="urn:schemas-microsoft-com:vml" xmlns:wp14="http://schemas.microsoft.com/office/word/2010/wordprocessingDrawing" xmlns:wp="http://schemas.openxmlformats.org/drawingml/2006/wordprocessingDrawing" xmlns:w10="urn:schemas-microsoft-com:office:word" xmlns:w="http://schemas.openxmlformats.org/wordprocessingml/2006/main" xmlns:w14="http://schemas.microsoft.com/office/word/2010/wordml" xmlns:w15="http://schemas.microsoft.com/office/word/2012/wordml" xmlns:w16cex="http://schemas.microsoft.com/office/word/2018/wordml/cex" xmlns:w16cid="http://schemas.microsoft.com/office/word/2016/wordml/cid" xmlns:w16="http://schemas.microsoft.com/office/word/2018/wordml" xmlns:w16sdtdh="http://schemas.microsoft.com/office/word/2020/wordml/sdtdatahash" xmlns:w16se="http://schemas.microsoft.com/office/word/2015/wordml/symex" xmlns:wpg="http://schemas.microsoft.com/office/word/2010/wordprocessingGroup" xmlns:wpi="http://schemas.microsoft.com/office/word/2010/wordprocessingInk" xmlns:wne="http://schemas.microsoft.com/office/word/2006/wordml" xmlns:wps="http://schemas.microsoft.com/office/word/2010/wordprocessingShape" mc:Ignorable="w14 w15 w16se w16cid w16 w16cex w16sdtdh wp14">
   <w:body>
     <w:p>
       <w:pPr>
@@ -101,7 +101,6 @@
         </w:rPr>
         <w:t xml:space="preserve">A </w:t>
       </w:r>
-      <w:proofErr w:type="spellStart"/>
       <w:r>
         <w:rPr>
           <w:rFonts w:asciiTheme="minorHAnsi" w:hAnsiTheme="minorHAnsi" w:cstheme="minorHAnsi"/>
@@ -110,9 +109,20 @@
           <w:szCs w:val="22"/>
           <w:lang w:val="bg-BG" w:eastAsia="bg-BG"/>
         </w:rPr>
-        <w:t>products</w:t>
-      </w:r>
-      <w:proofErr w:type="spellEnd"/>
+        <w:t>products shop holds </w:t>
+      </w:r>
+      <w:r>
+        <w:rPr>
+          <w:rFonts w:asciiTheme="minorHAnsi" w:hAnsiTheme="minorHAnsi" w:cstheme="minorHAnsi"/>
+          <w:b/>
+          <w:bCs/>
+          <w:color w:val="0E101A"/>
+          <w:sz w:val="22"/>
+          <w:szCs w:val="22"/>
+          <w:lang w:val="bg-BG" w:eastAsia="bg-BG"/>
+        </w:rPr>
+        <w:t>users</w:t>
+      </w:r>
       <w:r>
         <w:rPr>
           <w:rFonts w:asciiTheme="minorHAnsi" w:hAnsiTheme="minorHAnsi" w:cstheme="minorHAnsi"/>
@@ -121,9 +131,22 @@
           <w:szCs w:val="22"/>
           <w:lang w:val="bg-BG" w:eastAsia="bg-BG"/>
         </w:rPr>
-        <w:t xml:space="preserve"> </w:t>
-      </w:r>
-      <w:proofErr w:type="spellStart"/>
+        <w:t>, </w:t>
+      </w:r>
+      <w:proofErr w:type="gramStart"/>
+      <w:r>
+        <w:rPr>
+          <w:rFonts w:asciiTheme="minorHAnsi" w:hAnsiTheme="minorHAnsi" w:cstheme="minorHAnsi"/>
+          <w:b/>
+          <w:bCs/>
+          <w:color w:val="0E101A"/>
+          <w:sz w:val="22"/>
+          <w:szCs w:val="22"/>
+          <w:lang w:val="bg-BG" w:eastAsia="bg-BG"/>
+        </w:rPr>
+        <w:t>products</w:t>
+      </w:r>
+      <w:proofErr w:type="gramEnd"/>
       <w:r>
         <w:rPr>
           <w:rFonts w:asciiTheme="minorHAnsi" w:hAnsiTheme="minorHAnsi" w:cstheme="minorHAnsi"/>
@@ -132,9 +155,20 @@
           <w:szCs w:val="22"/>
           <w:lang w:val="bg-BG" w:eastAsia="bg-BG"/>
         </w:rPr>
-        <w:t>shop</w:t>
-      </w:r>
-      <w:proofErr w:type="spellEnd"/>
+        <w:t xml:space="preserve"> and </w:t>
+      </w:r>
+      <w:r>
+        <w:rPr>
+          <w:rFonts w:asciiTheme="minorHAnsi" w:hAnsiTheme="minorHAnsi" w:cstheme="minorHAnsi"/>
+          <w:b/>
+          <w:bCs/>
+          <w:color w:val="0E101A"/>
+          <w:sz w:val="22"/>
+          <w:szCs w:val="22"/>
+          <w:lang w:val="bg-BG" w:eastAsia="bg-BG"/>
+        </w:rPr>
+        <w:t>categories</w:t>
+      </w:r>
       <w:r>
         <w:rPr>
           <w:rFonts w:asciiTheme="minorHAnsi" w:hAnsiTheme="minorHAnsi" w:cstheme="minorHAnsi"/>
@@ -143,9 +177,20 @@
           <w:szCs w:val="22"/>
           <w:lang w:val="bg-BG" w:eastAsia="bg-BG"/>
         </w:rPr>
-        <w:t xml:space="preserve"> </w:t>
-      </w:r>
-      <w:proofErr w:type="spellStart"/>
+        <w:t> for the products. Users can </w:t>
+      </w:r>
+      <w:r>
+        <w:rPr>
+          <w:rFonts w:asciiTheme="minorHAnsi" w:hAnsiTheme="minorHAnsi" w:cstheme="minorHAnsi"/>
+          <w:b/>
+          <w:bCs/>
+          <w:color w:val="0E101A"/>
+          <w:sz w:val="22"/>
+          <w:szCs w:val="22"/>
+          <w:lang w:val="bg-BG" w:eastAsia="bg-BG"/>
+        </w:rPr>
+        <w:t>sell</w:t>
+      </w:r>
       <w:r>
         <w:rPr>
           <w:rFonts w:asciiTheme="minorHAnsi" w:hAnsiTheme="minorHAnsi" w:cstheme="minorHAnsi"/>
@@ -154,9 +199,20 @@
           <w:szCs w:val="22"/>
           <w:lang w:val="bg-BG" w:eastAsia="bg-BG"/>
         </w:rPr>
-        <w:t>holds</w:t>
-      </w:r>
-      <w:proofErr w:type="spellEnd"/>
+        <w:t> and </w:t>
+      </w:r>
+      <w:r>
+        <w:rPr>
+          <w:rFonts w:asciiTheme="minorHAnsi" w:hAnsiTheme="minorHAnsi" w:cstheme="minorHAnsi"/>
+          <w:b/>
+          <w:bCs/>
+          <w:color w:val="0E101A"/>
+          <w:sz w:val="22"/>
+          <w:szCs w:val="22"/>
+          <w:lang w:val="bg-BG" w:eastAsia="bg-BG"/>
+        </w:rPr>
+        <w:t>buy</w:t>
+      </w:r>
       <w:r>
         <w:rPr>
           <w:rFonts w:asciiTheme="minorHAnsi" w:hAnsiTheme="minorHAnsi" w:cstheme="minorHAnsi"/>
@@ -165,237 +221,7 @@
           <w:szCs w:val="22"/>
           <w:lang w:val="bg-BG" w:eastAsia="bg-BG"/>
         </w:rPr>
-        <w:t> </w:t>
-      </w:r>
-      <w:proofErr w:type="spellStart"/>
-      <w:r>
-        <w:rPr>
-          <w:rFonts w:asciiTheme="minorHAnsi" w:hAnsiTheme="minorHAnsi" w:cstheme="minorHAnsi"/>
-          <w:b/>
-          <w:bCs/>
-          <w:color w:val="0E101A"/>
-          <w:sz w:val="22"/>
-          <w:szCs w:val="22"/>
-          <w:lang w:val="bg-BG" w:eastAsia="bg-BG"/>
-        </w:rPr>
-        <w:t>users</w:t>
-      </w:r>
-      <w:proofErr w:type="spellEnd"/>
-      <w:r>
-        <w:rPr>
-          <w:rFonts w:asciiTheme="minorHAnsi" w:hAnsiTheme="minorHAnsi" w:cstheme="minorHAnsi"/>
-          <w:color w:val="0E101A"/>
-          <w:sz w:val="22"/>
-          <w:szCs w:val="22"/>
-          <w:lang w:val="bg-BG" w:eastAsia="bg-BG"/>
-        </w:rPr>
-        <w:t>, </w:t>
-      </w:r>
-      <w:proofErr w:type="spellStart"/>
-      <w:r>
-        <w:rPr>
-          <w:rFonts w:asciiTheme="minorHAnsi" w:hAnsiTheme="minorHAnsi" w:cstheme="minorHAnsi"/>
-          <w:b/>
-          <w:bCs/>
-          <w:color w:val="0E101A"/>
-          <w:sz w:val="22"/>
-          <w:szCs w:val="22"/>
-          <w:lang w:val="bg-BG" w:eastAsia="bg-BG"/>
-        </w:rPr>
-        <w:t>products</w:t>
-      </w:r>
-      <w:proofErr w:type="spellEnd"/>
-      <w:r>
-        <w:rPr>
-          <w:rFonts w:asciiTheme="minorHAnsi" w:hAnsiTheme="minorHAnsi" w:cstheme="minorHAnsi"/>
-          <w:color w:val="0E101A"/>
-          <w:sz w:val="22"/>
-          <w:szCs w:val="22"/>
-          <w:lang w:val="bg-BG" w:eastAsia="bg-BG"/>
-        </w:rPr>
-        <w:t xml:space="preserve"> and </w:t>
-      </w:r>
-      <w:proofErr w:type="spellStart"/>
-      <w:r>
-        <w:rPr>
-          <w:rFonts w:asciiTheme="minorHAnsi" w:hAnsiTheme="minorHAnsi" w:cstheme="minorHAnsi"/>
-          <w:b/>
-          <w:bCs/>
-          <w:color w:val="0E101A"/>
-          <w:sz w:val="22"/>
-          <w:szCs w:val="22"/>
-          <w:lang w:val="bg-BG" w:eastAsia="bg-BG"/>
-        </w:rPr>
-        <w:t>categories</w:t>
-      </w:r>
-      <w:proofErr w:type="spellEnd"/>
-      <w:r>
-        <w:rPr>
-          <w:rFonts w:asciiTheme="minorHAnsi" w:hAnsiTheme="minorHAnsi" w:cstheme="minorHAnsi"/>
-          <w:color w:val="0E101A"/>
-          <w:sz w:val="22"/>
-          <w:szCs w:val="22"/>
-          <w:lang w:val="bg-BG" w:eastAsia="bg-BG"/>
-        </w:rPr>
-        <w:t> </w:t>
-      </w:r>
-      <w:proofErr w:type="spellStart"/>
-      <w:r>
-        <w:rPr>
-          <w:rFonts w:asciiTheme="minorHAnsi" w:hAnsiTheme="minorHAnsi" w:cstheme="minorHAnsi"/>
-          <w:color w:val="0E101A"/>
-          <w:sz w:val="22"/>
-          <w:szCs w:val="22"/>
-          <w:lang w:val="bg-BG" w:eastAsia="bg-BG"/>
-        </w:rPr>
-        <w:t>for</w:t>
-      </w:r>
-      <w:proofErr w:type="spellEnd"/>
-      <w:r>
-        <w:rPr>
-          <w:rFonts w:asciiTheme="minorHAnsi" w:hAnsiTheme="minorHAnsi" w:cstheme="minorHAnsi"/>
-          <w:color w:val="0E101A"/>
-          <w:sz w:val="22"/>
-          <w:szCs w:val="22"/>
-          <w:lang w:val="bg-BG" w:eastAsia="bg-BG"/>
-        </w:rPr>
-        <w:t xml:space="preserve"> the </w:t>
-      </w:r>
-      <w:proofErr w:type="spellStart"/>
-      <w:r>
-        <w:rPr>
-          <w:rFonts w:asciiTheme="minorHAnsi" w:hAnsiTheme="minorHAnsi" w:cstheme="minorHAnsi"/>
-          <w:color w:val="0E101A"/>
-          <w:sz w:val="22"/>
-          <w:szCs w:val="22"/>
-          <w:lang w:val="bg-BG" w:eastAsia="bg-BG"/>
-        </w:rPr>
-        <w:t>products</w:t>
-      </w:r>
-      <w:proofErr w:type="spellEnd"/>
-      <w:r>
-        <w:rPr>
-          <w:rFonts w:asciiTheme="minorHAnsi" w:hAnsiTheme="minorHAnsi" w:cstheme="minorHAnsi"/>
-          <w:color w:val="0E101A"/>
-          <w:sz w:val="22"/>
-          <w:szCs w:val="22"/>
-          <w:lang w:val="bg-BG" w:eastAsia="bg-BG"/>
-        </w:rPr>
-        <w:t xml:space="preserve">. </w:t>
-      </w:r>
-      <w:proofErr w:type="spellStart"/>
-      <w:r>
-        <w:rPr>
-          <w:rFonts w:asciiTheme="minorHAnsi" w:hAnsiTheme="minorHAnsi" w:cstheme="minorHAnsi"/>
-          <w:color w:val="0E101A"/>
-          <w:sz w:val="22"/>
-          <w:szCs w:val="22"/>
-          <w:lang w:val="bg-BG" w:eastAsia="bg-BG"/>
-        </w:rPr>
-        <w:t>Users</w:t>
-      </w:r>
-      <w:proofErr w:type="spellEnd"/>
-      <w:r>
-        <w:rPr>
-          <w:rFonts w:asciiTheme="minorHAnsi" w:hAnsiTheme="minorHAnsi" w:cstheme="minorHAnsi"/>
-          <w:color w:val="0E101A"/>
-          <w:sz w:val="22"/>
-          <w:szCs w:val="22"/>
-          <w:lang w:val="bg-BG" w:eastAsia="bg-BG"/>
-        </w:rPr>
-        <w:t xml:space="preserve"> </w:t>
-      </w:r>
-      <w:proofErr w:type="spellStart"/>
-      <w:r>
-        <w:rPr>
-          <w:rFonts w:asciiTheme="minorHAnsi" w:hAnsiTheme="minorHAnsi" w:cstheme="minorHAnsi"/>
-          <w:color w:val="0E101A"/>
-          <w:sz w:val="22"/>
-          <w:szCs w:val="22"/>
-          <w:lang w:val="bg-BG" w:eastAsia="bg-BG"/>
-        </w:rPr>
-        <w:t>can</w:t>
-      </w:r>
-      <w:proofErr w:type="spellEnd"/>
-      <w:r>
-        <w:rPr>
-          <w:rFonts w:asciiTheme="minorHAnsi" w:hAnsiTheme="minorHAnsi" w:cstheme="minorHAnsi"/>
-          <w:color w:val="0E101A"/>
-          <w:sz w:val="22"/>
-          <w:szCs w:val="22"/>
-          <w:lang w:val="bg-BG" w:eastAsia="bg-BG"/>
-        </w:rPr>
-        <w:t> </w:t>
-      </w:r>
-      <w:proofErr w:type="spellStart"/>
-      <w:r>
-        <w:rPr>
-          <w:rFonts w:asciiTheme="minorHAnsi" w:hAnsiTheme="minorHAnsi" w:cstheme="minorHAnsi"/>
-          <w:b/>
-          <w:bCs/>
-          <w:color w:val="0E101A"/>
-          <w:sz w:val="22"/>
-          <w:szCs w:val="22"/>
-          <w:lang w:val="bg-BG" w:eastAsia="bg-BG"/>
-        </w:rPr>
-        <w:t>sell</w:t>
-      </w:r>
-      <w:proofErr w:type="spellEnd"/>
-      <w:r>
-        <w:rPr>
-          <w:rFonts w:asciiTheme="minorHAnsi" w:hAnsiTheme="minorHAnsi" w:cstheme="minorHAnsi"/>
-          <w:color w:val="0E101A"/>
-          <w:sz w:val="22"/>
-          <w:szCs w:val="22"/>
-          <w:lang w:val="bg-BG" w:eastAsia="bg-BG"/>
-        </w:rPr>
-        <w:t> and </w:t>
-      </w:r>
-      <w:proofErr w:type="spellStart"/>
-      <w:r>
-        <w:rPr>
-          <w:rFonts w:asciiTheme="minorHAnsi" w:hAnsiTheme="minorHAnsi" w:cstheme="minorHAnsi"/>
-          <w:b/>
-          <w:bCs/>
-          <w:color w:val="0E101A"/>
-          <w:sz w:val="22"/>
-          <w:szCs w:val="22"/>
-          <w:lang w:val="bg-BG" w:eastAsia="bg-BG"/>
-        </w:rPr>
-        <w:t>buy</w:t>
-      </w:r>
-      <w:proofErr w:type="spellEnd"/>
-      <w:r>
-        <w:rPr>
-          <w:rFonts w:asciiTheme="minorHAnsi" w:hAnsiTheme="minorHAnsi" w:cstheme="minorHAnsi"/>
-          <w:color w:val="0E101A"/>
-          <w:sz w:val="22"/>
-          <w:szCs w:val="22"/>
-          <w:lang w:val="bg-BG" w:eastAsia="bg-BG"/>
-        </w:rPr>
-        <w:t> </w:t>
-      </w:r>
-      <w:proofErr w:type="spellStart"/>
-      <w:r>
-        <w:rPr>
-          <w:rFonts w:asciiTheme="minorHAnsi" w:hAnsiTheme="minorHAnsi" w:cstheme="minorHAnsi"/>
-          <w:color w:val="0E101A"/>
-          <w:sz w:val="22"/>
-          <w:szCs w:val="22"/>
-          <w:lang w:val="bg-BG" w:eastAsia="bg-BG"/>
-        </w:rPr>
-        <w:t>products</w:t>
-      </w:r>
-      <w:proofErr w:type="spellEnd"/>
-      <w:r>
-        <w:rPr>
-          <w:rFonts w:asciiTheme="minorHAnsi" w:hAnsiTheme="minorHAnsi" w:cstheme="minorHAnsi"/>
-          <w:color w:val="0E101A"/>
-          <w:sz w:val="22"/>
-          <w:szCs w:val="22"/>
-          <w:lang w:val="bg-BG" w:eastAsia="bg-BG"/>
-        </w:rPr>
-        <w:t>.</w:t>
+        <w:t> products.</w:t>
       </w:r>
     </w:p>
     <w:p>
@@ -411,7 +237,6 @@
           <w:lang w:val="bg-BG" w:eastAsia="bg-BG"/>
         </w:rPr>
       </w:pPr>
-      <w:proofErr w:type="spellStart"/>
       <w:r>
         <w:rPr>
           <w:rFonts w:ascii="Consolas" w:eastAsia="Times New Roman" w:hAnsi="Consolas" w:cstheme="minorHAnsi"/>
@@ -422,50 +247,77 @@
         </w:rPr>
         <w:t>Users</w:t>
       </w:r>
-      <w:proofErr w:type="spellEnd"/>
       <w:r>
         <w:rPr>
           <w:rFonts w:eastAsia="Times New Roman" w:cstheme="minorHAnsi"/>
           <w:color w:val="0E101A"/>
           <w:lang w:val="bg-BG" w:eastAsia="bg-BG"/>
         </w:rPr>
-        <w:t xml:space="preserve"> have </w:t>
-      </w:r>
-      <w:proofErr w:type="spellStart"/>
+        <w:t xml:space="preserve"> have an </w:t>
+      </w:r>
+      <w:r>
+        <w:rPr>
+          <w:rFonts w:ascii="Consolas" w:eastAsia="Times New Roman" w:hAnsi="Consolas" w:cstheme="minorHAnsi"/>
+          <w:b/>
+          <w:bCs/>
+          <w:color w:val="0E101A"/>
+          <w:lang w:eastAsia="bg-BG"/>
+        </w:rPr>
+        <w:t>Id</w:t>
+      </w:r>
       <w:r>
         <w:rPr>
           <w:rFonts w:eastAsia="Times New Roman" w:cstheme="minorHAnsi"/>
           <w:color w:val="0E101A"/>
           <w:lang w:val="bg-BG" w:eastAsia="bg-BG"/>
         </w:rPr>
-        <w:t>an</w:t>
-      </w:r>
-      <w:proofErr w:type="spellEnd"/>
+        <w:t>, </w:t>
+      </w:r>
+      <w:r>
+        <w:rPr>
+          <w:rFonts w:ascii="Consolas" w:eastAsia="Times New Roman" w:hAnsi="Consolas" w:cstheme="minorHAnsi"/>
+          <w:b/>
+          <w:bCs/>
+          <w:color w:val="0E101A"/>
+          <w:lang w:eastAsia="bg-BG"/>
+        </w:rPr>
+        <w:t>FirstName</w:t>
+      </w:r>
       <w:r>
         <w:rPr>
           <w:rFonts w:eastAsia="Times New Roman" w:cstheme="minorHAnsi"/>
           <w:color w:val="0E101A"/>
           <w:lang w:val="bg-BG" w:eastAsia="bg-BG"/>
         </w:rPr>
-        <w:t> </w:t>
-      </w:r>
-      <w:r>
-        <w:rPr>
-          <w:rFonts w:ascii="Consolas" w:eastAsia="Times New Roman" w:hAnsi="Consolas" w:cstheme="minorHAnsi"/>
-          <w:b/>
-          <w:bCs/>
+        <w:t> (optional)</w:t>
+      </w:r>
+      <w:r>
+        <w:rPr>
+          <w:rFonts w:eastAsia="Times New Roman" w:cstheme="minorHAnsi"/>
           <w:color w:val="0E101A"/>
           <w:lang w:eastAsia="bg-BG"/>
         </w:rPr>
-        <w:t>Id</w:t>
-      </w:r>
+        <w:t xml:space="preserve">, </w:t>
+      </w:r>
+      <w:proofErr w:type="spellStart"/>
+      <w:r>
+        <w:rPr>
+          <w:rFonts w:ascii="Consolas" w:eastAsia="Times New Roman" w:hAnsi="Consolas" w:cstheme="minorHAnsi"/>
+          <w:b/>
+          <w:bCs/>
+          <w:color w:val="0E101A"/>
+          <w:lang w:eastAsia="bg-BG"/>
+        </w:rPr>
+        <w:t>LastName</w:t>
+      </w:r>
+      <w:proofErr w:type="spellEnd"/>
       <w:r>
         <w:rPr>
           <w:rFonts w:eastAsia="Times New Roman" w:cstheme="minorHAnsi"/>
           <w:color w:val="0E101A"/>
           <w:lang w:val="bg-BG" w:eastAsia="bg-BG"/>
         </w:rPr>
-        <w:t>, </w:t>
+        <w:t> and </w:t>
       </w:r>
       <w:r>
         <w:rPr>
@@ -475,7 +327,17 @@
           <w:color w:val="0E101A"/>
           <w:lang w:eastAsia="bg-BG"/>
         </w:rPr>
-        <w:t>FirstName</w:t>
+        <w:t>Age</w:t>
+      </w:r>
+      <w:r>
+        <w:rPr>
+          <w:rFonts w:eastAsia="Times New Roman" w:cstheme="minorHAnsi"/>
+          <w:b/>
+          <w:bCs/>
+          <w:color w:val="0E101A"/>
+          <w:lang w:val="bg-BG" w:eastAsia="bg-BG"/>
+        </w:rPr>
+        <w:t> </w:t>
       </w:r>
       <w:r>
         <w:rPr>
@@ -483,97 +345,7 @@
           <w:color w:val="0E101A"/>
           <w:lang w:val="bg-BG" w:eastAsia="bg-BG"/>
         </w:rPr>
-        <w:t> (</w:t>
-      </w:r>
-      <w:proofErr w:type="spellStart"/>
-      <w:r>
-        <w:rPr>
-          <w:rFonts w:eastAsia="Times New Roman" w:cstheme="minorHAnsi"/>
-          <w:color w:val="0E101A"/>
-          <w:lang w:val="bg-BG" w:eastAsia="bg-BG"/>
-        </w:rPr>
-        <w:t>optional</w:t>
-      </w:r>
-      <w:proofErr w:type="spellEnd"/>
-      <w:r>
-        <w:rPr>
-          <w:rFonts w:eastAsia="Times New Roman" w:cstheme="minorHAnsi"/>
-          <w:color w:val="0E101A"/>
-          <w:lang w:val="bg-BG" w:eastAsia="bg-BG"/>
-        </w:rPr>
-        <w:t>)</w:t>
-      </w:r>
-      <w:r>
-        <w:rPr>
-          <w:rFonts w:eastAsia="Times New Roman" w:cstheme="minorHAnsi"/>
-          <w:color w:val="0E101A"/>
-          <w:lang w:eastAsia="bg-BG"/>
-        </w:rPr>
-        <w:t xml:space="preserve">, </w:t>
-      </w:r>
-      <w:r>
-        <w:rPr>
-          <w:rFonts w:ascii="Consolas" w:eastAsia="Times New Roman" w:hAnsi="Consolas" w:cstheme="minorHAnsi"/>
-          <w:b/>
-          <w:bCs/>
-          <w:color w:val="0E101A"/>
-          <w:lang w:eastAsia="bg-BG"/>
-        </w:rPr>
-        <w:t>LastName</w:t>
-      </w:r>
-      <w:r>
-        <w:rPr>
-          <w:rFonts w:eastAsia="Times New Roman" w:cstheme="minorHAnsi"/>
-          <w:color w:val="0E101A"/>
-          <w:lang w:val="bg-BG" w:eastAsia="bg-BG"/>
-        </w:rPr>
-        <w:t> and </w:t>
-      </w:r>
-      <w:r>
-        <w:rPr>
-          <w:rFonts w:ascii="Consolas" w:eastAsia="Times New Roman" w:hAnsi="Consolas" w:cstheme="minorHAnsi"/>
-          <w:b/>
-          <w:bCs/>
-          <w:color w:val="0E101A"/>
-          <w:lang w:eastAsia="bg-BG"/>
-        </w:rPr>
-        <w:t>Age</w:t>
-      </w:r>
-      <w:r>
-        <w:rPr>
-          <w:rFonts w:eastAsia="Times New Roman" w:cstheme="minorHAnsi"/>
-          <w:b/>
-          <w:bCs/>
-          <w:color w:val="0E101A"/>
-          <w:lang w:val="bg-BG" w:eastAsia="bg-BG"/>
-        </w:rPr>
-        <w:t> </w:t>
-      </w:r>
-      <w:r>
-        <w:rPr>
-          <w:rFonts w:eastAsia="Times New Roman" w:cstheme="minorHAnsi"/>
-          <w:color w:val="0E101A"/>
-          <w:lang w:val="bg-BG" w:eastAsia="bg-BG"/>
-        </w:rPr>
-        <w:t>(</w:t>
-      </w:r>
-      <w:proofErr w:type="spellStart"/>
-      <w:r>
-        <w:rPr>
-          <w:rFonts w:eastAsia="Times New Roman" w:cstheme="minorHAnsi"/>
-          <w:color w:val="0E101A"/>
-          <w:lang w:val="bg-BG" w:eastAsia="bg-BG"/>
-        </w:rPr>
-        <w:t>optional</w:t>
-      </w:r>
-      <w:proofErr w:type="spellEnd"/>
-      <w:r>
-        <w:rPr>
-          <w:rFonts w:eastAsia="Times New Roman" w:cstheme="minorHAnsi"/>
-          <w:color w:val="0E101A"/>
-          <w:lang w:val="bg-BG" w:eastAsia="bg-BG"/>
-        </w:rPr>
-        <w:t>).</w:t>
+        <w:t>(optional).</w:t>
       </w:r>
     </w:p>
     <w:p>
@@ -605,25 +377,43 @@
           <w:color w:val="0E101A"/>
           <w:lang w:val="bg-BG" w:eastAsia="bg-BG"/>
         </w:rPr>
-        <w:t xml:space="preserve"> have </w:t>
-      </w:r>
-      <w:proofErr w:type="spellStart"/>
+        <w:t xml:space="preserve"> have an </w:t>
+      </w:r>
+      <w:r>
+        <w:rPr>
+          <w:rFonts w:ascii="Consolas" w:eastAsia="Times New Roman" w:hAnsi="Consolas" w:cstheme="minorHAnsi"/>
+          <w:b/>
+          <w:bCs/>
+          <w:color w:val="0E101A"/>
+          <w:lang w:eastAsia="bg-BG"/>
+        </w:rPr>
+        <w:t>Id</w:t>
+      </w:r>
       <w:r>
         <w:rPr>
           <w:rFonts w:eastAsia="Times New Roman" w:cstheme="minorHAnsi"/>
           <w:color w:val="0E101A"/>
           <w:lang w:val="bg-BG" w:eastAsia="bg-BG"/>
         </w:rPr>
-        <w:t>an</w:t>
-      </w:r>
-      <w:proofErr w:type="spellEnd"/>
+        <w:t>, </w:t>
+      </w:r>
+      <w:r>
+        <w:rPr>
+          <w:rFonts w:ascii="Consolas" w:eastAsia="Times New Roman" w:hAnsi="Consolas" w:cstheme="minorHAnsi"/>
+          <w:b/>
+          <w:bCs/>
+          <w:color w:val="0E101A"/>
+          <w:lang w:eastAsia="bg-BG"/>
+        </w:rPr>
+        <w:t>Name</w:t>
+      </w:r>
       <w:r>
         <w:rPr>
           <w:rFonts w:eastAsia="Times New Roman" w:cstheme="minorHAnsi"/>
           <w:color w:val="0E101A"/>
           <w:lang w:val="bg-BG" w:eastAsia="bg-BG"/>
         </w:rPr>
-        <w:t> </w:t>
+        <w:t>, </w:t>
       </w:r>
       <w:r>
         <w:rPr>
@@ -633,7 +423,7 @@
           <w:color w:val="0E101A"/>
           <w:lang w:eastAsia="bg-BG"/>
         </w:rPr>
-        <w:t>Id</w:t>
+        <w:t>Price</w:t>
       </w:r>
       <w:r>
         <w:rPr>
@@ -643,6 +433,7 @@
         </w:rPr>
         <w:t>, </w:t>
       </w:r>
+      <w:proofErr w:type="spellStart"/>
       <w:r>
         <w:rPr>
           <w:rFonts w:ascii="Consolas" w:eastAsia="Times New Roman" w:hAnsi="Consolas" w:cstheme="minorHAnsi"/>
@@ -651,7 +442,18 @@
           <w:color w:val="0E101A"/>
           <w:lang w:eastAsia="bg-BG"/>
         </w:rPr>
-        <w:t>Name</w:t>
+        <w:t>BuyerId</w:t>
+      </w:r>
+      <w:proofErr w:type="spellEnd"/>
+      <w:r>
+        <w:rPr>
+          <w:rFonts w:eastAsia="Times New Roman" w:cstheme="minorHAnsi"/>
+          <w:b/>
+          <w:bCs/>
+          <w:color w:val="0E101A"/>
+          <w:lang w:val="bg-BG" w:eastAsia="bg-BG"/>
+        </w:rPr>
+        <w:t> </w:t>
       </w:r>
       <w:r>
         <w:rPr>
@@ -659,73 +461,7 @@
           <w:color w:val="0E101A"/>
           <w:lang w:val="bg-BG" w:eastAsia="bg-BG"/>
         </w:rPr>
-        <w:t>, </w:t>
-      </w:r>
-      <w:r>
-        <w:rPr>
-          <w:rFonts w:ascii="Consolas" w:eastAsia="Times New Roman" w:hAnsi="Consolas" w:cstheme="minorHAnsi"/>
-          <w:b/>
-          <w:bCs/>
-          <w:color w:val="0E101A"/>
-          <w:lang w:eastAsia="bg-BG"/>
-        </w:rPr>
-        <w:t>Price</w:t>
-      </w:r>
-      <w:r>
-        <w:rPr>
-          <w:rFonts w:eastAsia="Times New Roman" w:cstheme="minorHAnsi"/>
-          <w:color w:val="0E101A"/>
-          <w:lang w:val="bg-BG" w:eastAsia="bg-BG"/>
-        </w:rPr>
-        <w:t>, </w:t>
-      </w:r>
-      <w:proofErr w:type="spellStart"/>
-      <w:r>
-        <w:rPr>
-          <w:rFonts w:ascii="Consolas" w:eastAsia="Times New Roman" w:hAnsi="Consolas" w:cstheme="minorHAnsi"/>
-          <w:b/>
-          <w:bCs/>
-          <w:color w:val="0E101A"/>
-          <w:lang w:eastAsia="bg-BG"/>
-        </w:rPr>
-        <w:t>BuyerId</w:t>
-      </w:r>
-      <w:proofErr w:type="spellEnd"/>
-      <w:r>
-        <w:rPr>
-          <w:rFonts w:eastAsia="Times New Roman" w:cstheme="minorHAnsi"/>
-          <w:b/>
-          <w:bCs/>
-          <w:color w:val="0E101A"/>
-          <w:lang w:val="bg-BG" w:eastAsia="bg-BG"/>
-        </w:rPr>
-        <w:t> </w:t>
-      </w:r>
-      <w:r>
-        <w:rPr>
-          <w:rFonts w:eastAsia="Times New Roman" w:cstheme="minorHAnsi"/>
-          <w:color w:val="0E101A"/>
-          <w:lang w:val="bg-BG" w:eastAsia="bg-BG"/>
-        </w:rPr>
-        <w:t>(</w:t>
-      </w:r>
-      <w:proofErr w:type="spellStart"/>
-      <w:r>
-        <w:rPr>
-          <w:rFonts w:eastAsia="Times New Roman" w:cstheme="minorHAnsi"/>
-          <w:color w:val="0E101A"/>
-          <w:lang w:val="bg-BG" w:eastAsia="bg-BG"/>
-        </w:rPr>
-        <w:t>optional</w:t>
-      </w:r>
-      <w:proofErr w:type="spellEnd"/>
-      <w:r>
-        <w:rPr>
-          <w:rFonts w:eastAsia="Times New Roman" w:cstheme="minorHAnsi"/>
-          <w:color w:val="0E101A"/>
-          <w:lang w:val="bg-BG" w:eastAsia="bg-BG"/>
-        </w:rPr>
-        <w:t>)</w:t>
+        <w:t>(optional)</w:t>
       </w:r>
       <w:r>
         <w:rPr>
@@ -831,7 +567,6 @@
           <w:lang w:val="bg-BG" w:eastAsia="bg-BG"/>
         </w:rPr>
       </w:pPr>
-      <w:proofErr w:type="spellStart"/>
       <w:r>
         <w:rPr>
           <w:rFonts w:ascii="Consolas" w:eastAsia="Times New Roman" w:hAnsi="Consolas" w:cstheme="minorHAnsi"/>
@@ -842,32 +577,13 @@
         </w:rPr>
         <w:t>Categories</w:t>
       </w:r>
-      <w:proofErr w:type="spellEnd"/>
       <w:r>
         <w:rPr>
           <w:rFonts w:eastAsia="Times New Roman" w:cstheme="minorHAnsi"/>
           <w:color w:val="0E101A"/>
           <w:lang w:val="bg-BG" w:eastAsia="bg-BG"/>
         </w:rPr>
-        <w:t xml:space="preserve"> have </w:t>
-      </w:r>
-      <w:proofErr w:type="spellStart"/>
-      <w:r>
-        <w:rPr>
-          <w:rFonts w:eastAsia="Times New Roman" w:cstheme="minorHAnsi"/>
-          <w:color w:val="0E101A"/>
-          <w:lang w:val="bg-BG" w:eastAsia="bg-BG"/>
-        </w:rPr>
-        <w:t>an</w:t>
-      </w:r>
-      <w:proofErr w:type="spellEnd"/>
-      <w:r>
-        <w:rPr>
-          <w:rFonts w:eastAsia="Times New Roman" w:cstheme="minorHAnsi"/>
-          <w:color w:val="0E101A"/>
-          <w:lang w:val="bg-BG" w:eastAsia="bg-BG"/>
-        </w:rPr>
-        <w:t> </w:t>
+        <w:t xml:space="preserve"> have an </w:t>
       </w:r>
       <w:r>
         <w:rPr>
@@ -925,131 +641,39 @@
           <w:color w:val="0E101A"/>
           <w:lang w:val="bg-BG" w:eastAsia="bg-BG"/>
         </w:rPr>
-        <w:t xml:space="preserve">Using </w:t>
-      </w:r>
-      <w:proofErr w:type="spellStart"/>
+        <w:t xml:space="preserve">Using Entity Framework </w:t>
+      </w:r>
+      <w:r>
+        <w:rPr>
+          <w:rFonts w:eastAsia="Times New Roman" w:cstheme="minorHAnsi"/>
+          <w:color w:val="0E101A"/>
+          <w:lang w:eastAsia="bg-BG"/>
+        </w:rPr>
+        <w:t xml:space="preserve">and </w:t>
+      </w:r>
       <w:r>
         <w:rPr>
           <w:rFonts w:eastAsia="Times New Roman" w:cstheme="minorHAnsi"/>
           <w:color w:val="0E101A"/>
           <w:lang w:val="bg-BG" w:eastAsia="bg-BG"/>
         </w:rPr>
-        <w:t>Entity</w:t>
-      </w:r>
-      <w:proofErr w:type="spellEnd"/>
+        <w:t>Code First create a database</w:t>
+      </w:r>
+      <w:r>
+        <w:rPr>
+          <w:rFonts w:eastAsia="Times New Roman" w:cstheme="minorHAnsi"/>
+          <w:color w:val="0E101A"/>
+          <w:lang w:eastAsia="bg-BG"/>
+        </w:rPr>
+        <w:t>,</w:t>
+      </w:r>
       <w:r>
         <w:rPr>
           <w:rFonts w:eastAsia="Times New Roman" w:cstheme="minorHAnsi"/>
           <w:color w:val="0E101A"/>
           <w:lang w:val="bg-BG" w:eastAsia="bg-BG"/>
         </w:rPr>
-        <w:t xml:space="preserve"> Framework </w:t>
-      </w:r>
-      <w:r>
-        <w:rPr>
-          <w:rFonts w:eastAsia="Times New Roman" w:cstheme="minorHAnsi"/>
-          <w:color w:val="0E101A"/>
-          <w:lang w:eastAsia="bg-BG"/>
-        </w:rPr>
-        <w:t xml:space="preserve">and </w:t>
-      </w:r>
-      <w:proofErr w:type="spellStart"/>
-      <w:r>
-        <w:rPr>
-          <w:rFonts w:eastAsia="Times New Roman" w:cstheme="minorHAnsi"/>
-          <w:color w:val="0E101A"/>
-          <w:lang w:val="bg-BG" w:eastAsia="bg-BG"/>
-        </w:rPr>
-        <w:t>Code</w:t>
-      </w:r>
-      <w:proofErr w:type="spellEnd"/>
-      <w:r>
-        <w:rPr>
-          <w:rFonts w:eastAsia="Times New Roman" w:cstheme="minorHAnsi"/>
-          <w:color w:val="0E101A"/>
-          <w:lang w:val="bg-BG" w:eastAsia="bg-BG"/>
-        </w:rPr>
-        <w:t xml:space="preserve"> First </w:t>
-      </w:r>
-      <w:proofErr w:type="spellStart"/>
-      <w:r>
-        <w:rPr>
-          <w:rFonts w:eastAsia="Times New Roman" w:cstheme="minorHAnsi"/>
-          <w:color w:val="0E101A"/>
-          <w:lang w:val="bg-BG" w:eastAsia="bg-BG"/>
-        </w:rPr>
-        <w:t>create</w:t>
-      </w:r>
-      <w:proofErr w:type="spellEnd"/>
-      <w:r>
-        <w:rPr>
-          <w:rFonts w:eastAsia="Times New Roman" w:cstheme="minorHAnsi"/>
-          <w:color w:val="0E101A"/>
-          <w:lang w:val="bg-BG" w:eastAsia="bg-BG"/>
-        </w:rPr>
-        <w:t xml:space="preserve"> a </w:t>
-      </w:r>
-      <w:proofErr w:type="spellStart"/>
-      <w:r>
-        <w:rPr>
-          <w:rFonts w:eastAsia="Times New Roman" w:cstheme="minorHAnsi"/>
-          <w:color w:val="0E101A"/>
-          <w:lang w:val="bg-BG" w:eastAsia="bg-BG"/>
-        </w:rPr>
-        <w:t>database</w:t>
-      </w:r>
-      <w:proofErr w:type="spellEnd"/>
-      <w:r>
-        <w:rPr>
-          <w:rFonts w:eastAsia="Times New Roman" w:cstheme="minorHAnsi"/>
-          <w:color w:val="0E101A"/>
-          <w:lang w:eastAsia="bg-BG"/>
-        </w:rPr>
-        <w:t>,</w:t>
-      </w:r>
-      <w:r>
-        <w:rPr>
-          <w:rFonts w:eastAsia="Times New Roman" w:cstheme="minorHAnsi"/>
-          <w:color w:val="0E101A"/>
-          <w:lang w:val="bg-BG" w:eastAsia="bg-BG"/>
-        </w:rPr>
-        <w:t xml:space="preserve"> following the </w:t>
-      </w:r>
-      <w:proofErr w:type="spellStart"/>
-      <w:r>
-        <w:rPr>
-          <w:rFonts w:eastAsia="Times New Roman" w:cstheme="minorHAnsi"/>
-          <w:color w:val="0E101A"/>
-          <w:lang w:val="bg-BG" w:eastAsia="bg-BG"/>
-        </w:rPr>
-        <w:t>above</w:t>
-      </w:r>
-      <w:proofErr w:type="spellEnd"/>
-      <w:r>
-        <w:rPr>
-          <w:rFonts w:eastAsia="Times New Roman" w:cstheme="minorHAnsi"/>
-          <w:color w:val="0E101A"/>
-          <w:lang w:val="bg-BG" w:eastAsia="bg-BG"/>
-        </w:rPr>
-        <w:t xml:space="preserve"> </w:t>
-      </w:r>
-      <w:proofErr w:type="spellStart"/>
-      <w:r>
-        <w:rPr>
-          <w:rFonts w:eastAsia="Times New Roman" w:cstheme="minorHAnsi"/>
-          <w:color w:val="0E101A"/>
-          <w:lang w:val="bg-BG" w:eastAsia="bg-BG"/>
-        </w:rPr>
-        <w:t>description</w:t>
-      </w:r>
-      <w:proofErr w:type="spellEnd"/>
-      <w:r>
-        <w:rPr>
-          <w:rFonts w:eastAsia="Times New Roman" w:cstheme="minorHAnsi"/>
-          <w:color w:val="0E101A"/>
-          <w:lang w:val="bg-BG" w:eastAsia="bg-BG"/>
-        </w:rPr>
-        <w:t>.</w:t>
+        <w:t xml:space="preserve"> following the above description.</w:t>
       </w:r>
     </w:p>
     <w:p>
@@ -3028,12 +2652,14 @@
       <w:r>
         <w:t xml:space="preserve">, </w:t>
       </w:r>
+      <w:proofErr w:type="gramStart"/>
       <w:r>
         <w:rPr>
           <w:b/>
         </w:rPr>
         <w:t>price</w:t>
       </w:r>
+      <w:proofErr w:type="gramEnd"/>
       <w:r>
         <w:t xml:space="preserve"> and the </w:t>
       </w:r>
@@ -4167,6 +3793,7 @@
       <w:r>
         <w:t>, </w:t>
       </w:r>
+      <w:proofErr w:type="gramStart"/>
       <w:r>
         <w:rPr>
           <w:b/>
@@ -4174,6 +3801,7 @@
         </w:rPr>
         <w:t>price</w:t>
       </w:r>
+      <w:proofErr w:type="gramEnd"/>
       <w:r>
         <w:t xml:space="preserve"> and the buyer's </w:t>
       </w:r>
@@ -5134,7 +4762,15 @@
         <w:t>total revenue</w:t>
       </w:r>
       <w:r>
-        <w:t> (total price sum and rounded to the second digit after the decimal separator) of those products (regardless if they have a buyer or not).</w:t>
+        <w:t> (total price sum and rounded to the second digit after the decimal separator) of those products (</w:t>
+      </w:r>
+      <w:proofErr w:type="gramStart"/>
+      <w:r>
+        <w:t>regardless</w:t>
+      </w:r>
+      <w:proofErr w:type="gramEnd"/>
+      <w:r>
+        <w:t xml:space="preserve"> if they have a buyer or not).</w:t>
       </w:r>
     </w:p>
     <w:tbl>
@@ -7652,133 +7288,7 @@
         <w:rPr>
           <w:lang w:val="bg-BG"/>
         </w:rPr>
-        <w:t xml:space="preserve">A </w:t>
-      </w:r>
-      <w:proofErr w:type="spellStart"/>
-      <w:r>
-        <w:rPr>
-          <w:lang w:val="bg-BG"/>
-        </w:rPr>
-        <w:t>car</w:t>
-      </w:r>
-      <w:proofErr w:type="spellEnd"/>
-      <w:r>
-        <w:rPr>
-          <w:lang w:val="bg-BG"/>
-        </w:rPr>
-        <w:t xml:space="preserve"> </w:t>
-      </w:r>
-      <w:proofErr w:type="spellStart"/>
-      <w:r>
-        <w:rPr>
-          <w:lang w:val="bg-BG"/>
-        </w:rPr>
-        <w:t>dealer</w:t>
-      </w:r>
-      <w:proofErr w:type="spellEnd"/>
-      <w:r>
-        <w:rPr>
-          <w:lang w:val="bg-BG"/>
-        </w:rPr>
-        <w:t xml:space="preserve"> </w:t>
-      </w:r>
-      <w:proofErr w:type="spellStart"/>
-      <w:r>
-        <w:rPr>
-          <w:lang w:val="bg-BG"/>
-        </w:rPr>
-        <w:t>needs</w:t>
-      </w:r>
-      <w:proofErr w:type="spellEnd"/>
-      <w:r>
-        <w:rPr>
-          <w:lang w:val="bg-BG"/>
-        </w:rPr>
-        <w:t xml:space="preserve"> information </w:t>
-      </w:r>
-      <w:proofErr w:type="spellStart"/>
-      <w:r>
-        <w:rPr>
-          <w:lang w:val="bg-BG"/>
-        </w:rPr>
-        <w:t>about</w:t>
-      </w:r>
-      <w:proofErr w:type="spellEnd"/>
-      <w:r>
-        <w:rPr>
-          <w:lang w:val="bg-BG"/>
-        </w:rPr>
-        <w:t xml:space="preserve"> </w:t>
-      </w:r>
-      <w:proofErr w:type="spellStart"/>
-      <w:r>
-        <w:rPr>
-          <w:lang w:val="bg-BG"/>
-        </w:rPr>
-        <w:t>cars</w:t>
-      </w:r>
-      <w:proofErr w:type="spellEnd"/>
-      <w:r>
-        <w:rPr>
-          <w:lang w:val="bg-BG"/>
-        </w:rPr>
-        <w:t xml:space="preserve">, </w:t>
-      </w:r>
-      <w:proofErr w:type="spellStart"/>
-      <w:r>
-        <w:rPr>
-          <w:lang w:val="bg-BG"/>
-        </w:rPr>
-        <w:t>their</w:t>
-      </w:r>
-      <w:proofErr w:type="spellEnd"/>
-      <w:r>
-        <w:rPr>
-          <w:lang w:val="bg-BG"/>
-        </w:rPr>
-        <w:t xml:space="preserve"> parts, parts </w:t>
-      </w:r>
-      <w:proofErr w:type="spellStart"/>
-      <w:r>
-        <w:rPr>
-          <w:lang w:val="bg-BG"/>
-        </w:rPr>
-        <w:t>suppliers</w:t>
-      </w:r>
-      <w:proofErr w:type="spellEnd"/>
-      <w:r>
-        <w:rPr>
-          <w:lang w:val="bg-BG"/>
-        </w:rPr>
-        <w:t xml:space="preserve">, </w:t>
-      </w:r>
-      <w:proofErr w:type="spellStart"/>
-      <w:r>
-        <w:rPr>
-          <w:lang w:val="bg-BG"/>
-        </w:rPr>
-        <w:t>customers</w:t>
-      </w:r>
-      <w:proofErr w:type="spellEnd"/>
-      <w:r>
-        <w:rPr>
-          <w:lang w:val="bg-BG"/>
-        </w:rPr>
-        <w:t xml:space="preserve"> and </w:t>
-      </w:r>
-      <w:proofErr w:type="spellStart"/>
-      <w:r>
-        <w:rPr>
-          <w:lang w:val="bg-BG"/>
-        </w:rPr>
-        <w:t>sales</w:t>
-      </w:r>
-      <w:proofErr w:type="spellEnd"/>
-      <w:r>
-        <w:rPr>
-          <w:lang w:val="bg-BG"/>
-        </w:rPr>
-        <w:t>. </w:t>
+        <w:t>A car dealer needs information about cars, their parts, parts suppliers, customers and sales. </w:t>
       </w:r>
     </w:p>
     <w:p>
@@ -7792,91 +7302,67 @@
           <w:lang w:val="bg-BG"/>
         </w:rPr>
       </w:pPr>
+      <w:r>
+        <w:rPr>
+          <w:rFonts w:ascii="Consolas" w:hAnsi="Consolas"/>
+          <w:b/>
+          <w:bCs/>
+          <w:lang w:val="bg-BG"/>
+        </w:rPr>
+        <w:t>Cars</w:t>
+      </w:r>
+      <w:r>
+        <w:rPr>
+          <w:lang w:val="bg-BG"/>
+        </w:rPr>
+        <w:t> have </w:t>
+      </w:r>
+      <w:r>
+        <w:rPr>
+          <w:rFonts w:ascii="Consolas" w:hAnsi="Consolas"/>
+          <w:b/>
+          <w:bCs/>
+        </w:rPr>
+        <w:t>Make</w:t>
+      </w:r>
+      <w:r>
+        <w:rPr>
+          <w:b/>
+          <w:bCs/>
+          <w:lang w:val="bg-BG"/>
+        </w:rPr>
+        <w:t xml:space="preserve">, </w:t>
+      </w:r>
+      <w:r>
+        <w:rPr>
+          <w:rFonts w:ascii="Consolas" w:hAnsi="Consolas"/>
+          <w:b/>
+          <w:bCs/>
+        </w:rPr>
+        <w:t>Model</w:t>
+      </w:r>
+      <w:r>
+        <w:rPr>
+          <w:lang w:val="bg-BG"/>
+        </w:rPr>
+        <w:t xml:space="preserve">, </w:t>
+      </w:r>
       <w:proofErr w:type="spellStart"/>
       <w:r>
         <w:rPr>
           <w:rFonts w:ascii="Consolas" w:hAnsi="Consolas"/>
           <w:b/>
           <w:bCs/>
+        </w:rPr>
+        <w:t>TraveledDistance</w:t>
+      </w:r>
+      <w:proofErr w:type="spellEnd"/>
+      <w:r>
+        <w:rPr>
           <w:lang w:val="bg-BG"/>
         </w:rPr>
-        <w:t>Cars</w:t>
-      </w:r>
-      <w:proofErr w:type="spellEnd"/>
-      <w:r>
-        <w:rPr>
-          <w:lang w:val="bg-BG"/>
-        </w:rPr>
-        <w:t> have </w:t>
-      </w:r>
-      <w:r>
-        <w:rPr>
-          <w:rFonts w:ascii="Consolas" w:hAnsi="Consolas"/>
-          <w:b/>
-          <w:bCs/>
-        </w:rPr>
-        <w:t>Make</w:t>
-      </w:r>
-      <w:r>
-        <w:rPr>
-          <w:b/>
-          <w:bCs/>
-          <w:lang w:val="bg-BG"/>
-        </w:rPr>
-        <w:t xml:space="preserve">, </w:t>
-      </w:r>
-      <w:r>
-        <w:rPr>
-          <w:rFonts w:ascii="Consolas" w:hAnsi="Consolas"/>
-          <w:b/>
-          <w:bCs/>
-        </w:rPr>
-        <w:t>Model</w:t>
-      </w:r>
-      <w:r>
-        <w:rPr>
-          <w:lang w:val="bg-BG"/>
-        </w:rPr>
-        <w:t xml:space="preserve">, </w:t>
-      </w:r>
-      <w:proofErr w:type="spellStart"/>
-      <w:r>
-        <w:rPr>
-          <w:rFonts w:ascii="Consolas" w:hAnsi="Consolas"/>
-          <w:b/>
-          <w:bCs/>
-        </w:rPr>
-        <w:t>TraveledDistance</w:t>
-      </w:r>
-      <w:proofErr w:type="spellEnd"/>
-      <w:r>
-        <w:rPr>
-          <w:lang w:val="bg-BG"/>
-        </w:rPr>
-        <w:t xml:space="preserve"> </w:t>
-      </w:r>
-      <w:proofErr w:type="spellStart"/>
-      <w:r>
-        <w:rPr>
-          <w:lang w:val="bg-BG"/>
-        </w:rPr>
-        <w:t>in</w:t>
-      </w:r>
-      <w:proofErr w:type="spellEnd"/>
-      <w:r>
-        <w:rPr>
-          <w:lang w:val="bg-BG"/>
-        </w:rPr>
-        <w:t xml:space="preserve"> </w:t>
-      </w:r>
-      <w:proofErr w:type="spellStart"/>
-      <w:r>
-        <w:rPr>
-          <w:lang w:val="bg-BG"/>
-        </w:rPr>
-        <w:t>kilometers</w:t>
-      </w:r>
-      <w:proofErr w:type="spellEnd"/>
+        <w:t xml:space="preserve"> in kilometers</w:t>
+      </w:r>
       <w:r>
         <w:t>.</w:t>
       </w:r>
@@ -7915,7 +7401,6 @@
         </w:rPr>
         <w:t>N</w:t>
       </w:r>
-      <w:proofErr w:type="spellStart"/>
       <w:r>
         <w:rPr>
           <w:rFonts w:ascii="Consolas" w:hAnsi="Consolas"/>
@@ -7925,7 +7410,6 @@
         </w:rPr>
         <w:t>ame</w:t>
       </w:r>
-      <w:proofErr w:type="spellEnd"/>
       <w:r>
         <w:rPr>
           <w:lang w:val="bg-BG"/>
@@ -7940,7 +7424,6 @@
         </w:rPr>
         <w:t>P</w:t>
       </w:r>
-      <w:proofErr w:type="spellStart"/>
       <w:r>
         <w:rPr>
           <w:rFonts w:ascii="Consolas" w:hAnsi="Consolas"/>
@@ -7950,7 +7433,6 @@
         </w:rPr>
         <w:t>rice</w:t>
       </w:r>
-      <w:proofErr w:type="spellEnd"/>
       <w:r>
         <w:rPr>
           <w:lang w:val="bg-BG"/>
@@ -7965,7 +7447,6 @@
         </w:rPr>
         <w:t>Q</w:t>
       </w:r>
-      <w:proofErr w:type="spellStart"/>
       <w:r>
         <w:rPr>
           <w:rFonts w:ascii="Consolas" w:hAnsi="Consolas"/>
@@ -7975,7 +7456,6 @@
         </w:rPr>
         <w:t>uantity</w:t>
       </w:r>
-      <w:proofErr w:type="spellEnd"/>
       <w:r>
         <w:rPr>
           <w:b/>
@@ -8003,113 +7483,59 @@
         </w:rPr>
         <w:t>S</w:t>
       </w:r>
+      <w:r>
+        <w:rPr>
+          <w:rFonts w:ascii="Consolas" w:hAnsi="Consolas"/>
+          <w:b/>
+          <w:bCs/>
+          <w:lang w:val="bg-BG"/>
+        </w:rPr>
+        <w:t>upplier</w:t>
+      </w:r>
+      <w:r>
+        <w:rPr>
+          <w:lang w:val="bg-BG"/>
+        </w:rPr>
+        <w:t> ha</w:t>
+      </w:r>
       <w:proofErr w:type="spellStart"/>
       <w:r>
+        <w:t>s</w:t>
+      </w:r>
+      <w:proofErr w:type="spellEnd"/>
+      <w:r>
+        <w:t xml:space="preserve"> a</w:t>
+      </w:r>
+      <w:r>
+        <w:rPr>
+          <w:lang w:val="bg-BG"/>
+        </w:rPr>
+        <w:t> </w:t>
+      </w:r>
+      <w:r>
         <w:rPr>
           <w:rFonts w:ascii="Consolas" w:hAnsi="Consolas"/>
           <w:b/>
           <w:bCs/>
+        </w:rPr>
+        <w:t>Name</w:t>
+      </w:r>
+      <w:r>
+        <w:rPr>
           <w:lang w:val="bg-BG"/>
         </w:rPr>
-        <w:t>upplier</w:t>
-      </w:r>
-      <w:proofErr w:type="spellEnd"/>
-      <w:r>
-        <w:rPr>
+        <w:t xml:space="preserve"> and info whether </w:t>
+      </w:r>
+      <w:r>
+        <w:t>they supply</w:t>
+      </w:r>
+      <w:r>
+        <w:rPr>
+          <w:b/>
+          <w:bCs/>
           <w:lang w:val="bg-BG"/>
         </w:rPr>
-        <w:t> </w:t>
-      </w:r>
-      <w:proofErr w:type="spellStart"/>
-      <w:r>
-        <w:rPr>
-          <w:lang w:val="bg-BG"/>
-        </w:rPr>
-        <w:t>ha</w:t>
-      </w:r>
-      <w:r>
-        <w:t>s</w:t>
-      </w:r>
-      <w:proofErr w:type="spellEnd"/>
-      <w:r>
-        <w:t xml:space="preserve"> a</w:t>
-      </w:r>
-      <w:r>
-        <w:rPr>
-          <w:lang w:val="bg-BG"/>
-        </w:rPr>
-        <w:t> </w:t>
-      </w:r>
-      <w:r>
-        <w:rPr>
-          <w:rFonts w:ascii="Consolas" w:hAnsi="Consolas"/>
-          <w:b/>
-          <w:bCs/>
-        </w:rPr>
-        <w:t>Name</w:t>
-      </w:r>
-      <w:r>
-        <w:rPr>
-          <w:lang w:val="bg-BG"/>
-        </w:rPr>
-        <w:t xml:space="preserve"> and </w:t>
-      </w:r>
-      <w:proofErr w:type="spellStart"/>
-      <w:r>
-        <w:rPr>
-          <w:lang w:val="bg-BG"/>
-        </w:rPr>
-        <w:t>info</w:t>
-      </w:r>
-      <w:proofErr w:type="spellEnd"/>
-      <w:r>
-        <w:rPr>
-          <w:lang w:val="bg-BG"/>
-        </w:rPr>
-        <w:t xml:space="preserve"> </w:t>
-      </w:r>
-      <w:proofErr w:type="spellStart"/>
-      <w:r>
-        <w:rPr>
-          <w:lang w:val="bg-BG"/>
-        </w:rPr>
-        <w:t>whether</w:t>
-      </w:r>
-      <w:proofErr w:type="spellEnd"/>
-      <w:r>
-        <w:rPr>
-          <w:lang w:val="bg-BG"/>
-        </w:rPr>
-        <w:t xml:space="preserve"> </w:t>
-      </w:r>
-      <w:r>
-        <w:t>they supply</w:t>
-      </w:r>
-      <w:r>
-        <w:rPr>
-          <w:b/>
-          <w:bCs/>
-          <w:lang w:val="bg-BG"/>
-        </w:rPr>
-        <w:t xml:space="preserve"> </w:t>
-      </w:r>
-      <w:proofErr w:type="spellStart"/>
-      <w:r>
-        <w:rPr>
-          <w:b/>
-          <w:bCs/>
-          <w:lang w:val="bg-BG"/>
-        </w:rPr>
-        <w:t>imported</w:t>
-      </w:r>
-      <w:proofErr w:type="spellEnd"/>
-      <w:r>
-        <w:rPr>
-          <w:b/>
-          <w:bCs/>
-          <w:lang w:val="bg-BG"/>
-        </w:rPr>
-        <w:t xml:space="preserve"> parts</w:t>
+        <w:t xml:space="preserve"> imported parts</w:t>
       </w:r>
       <w:r>
         <w:rPr>
@@ -8142,27 +7568,88 @@
         <w:rPr>
           <w:lang w:val="bg-BG"/>
         </w:rPr>
+        <w:t> has </w:t>
+      </w:r>
+      <w:r>
+        <w:rPr>
+          <w:lang w:val="bg-BG"/>
+        </w:rPr>
+        <w:t>a</w:t>
+      </w:r>
+      <w:r>
+        <w:rPr>
+          <w:b/>
+          <w:bCs/>
+          <w:lang w:val="bg-BG"/>
+        </w:rPr>
+        <w:t xml:space="preserve"> </w:t>
+      </w:r>
+      <w:r>
+        <w:rPr>
+          <w:rFonts w:ascii="Consolas" w:hAnsi="Consolas"/>
+          <w:b/>
+          <w:bCs/>
+        </w:rPr>
+        <w:t>Name</w:t>
+      </w:r>
+      <w:r>
+        <w:rPr>
+          <w:lang w:val="bg-BG"/>
+        </w:rPr>
+        <w:t>, </w:t>
+      </w:r>
+      <w:proofErr w:type="spellStart"/>
+      <w:proofErr w:type="gramStart"/>
+      <w:r>
+        <w:rPr>
+          <w:rFonts w:ascii="Consolas" w:hAnsi="Consolas"/>
+          <w:b/>
+          <w:bCs/>
+        </w:rPr>
+        <w:t>BirthDate</w:t>
+      </w:r>
+      <w:proofErr w:type="spellEnd"/>
+      <w:proofErr w:type="gramEnd"/>
+      <w:r>
+        <w:rPr>
+          <w:lang w:val="bg-BG"/>
+        </w:rPr>
+        <w:t xml:space="preserve"> and info whether </w:t>
+      </w:r>
+      <w:r>
+        <w:t>they</w:t>
+      </w:r>
+      <w:r>
+        <w:rPr>
+          <w:lang w:val="bg-BG"/>
+        </w:rPr>
         <w:t> </w:t>
       </w:r>
-      <w:proofErr w:type="spellStart"/>
-      <w:r>
-        <w:rPr>
+      <w:r>
+        <w:t>are</w:t>
+      </w:r>
+      <w:r>
+        <w:rPr>
+          <w:b/>
+          <w:bCs/>
           <w:lang w:val="bg-BG"/>
         </w:rPr>
-        <w:t>has</w:t>
-      </w:r>
-      <w:proofErr w:type="spellEnd"/>
+        <w:t xml:space="preserve"> a young driver</w:t>
+      </w:r>
       <w:r>
         <w:rPr>
           <w:lang w:val="bg-BG"/>
         </w:rPr>
-        <w:t> </w:t>
+        <w:t> (</w:t>
+      </w:r>
+      <w:r>
+        <w:t>y</w:t>
       </w:r>
       <w:r>
         <w:rPr>
           <w:lang w:val="bg-BG"/>
         </w:rPr>
-        <w:t>a</w:t>
+        <w:t>oung driver is a driver that has </w:t>
       </w:r>
       <w:r>
         <w:rPr>
@@ -8170,366 +7657,27 @@
           <w:bCs/>
           <w:lang w:val="bg-BG"/>
         </w:rPr>
-        <w:t xml:space="preserve"> </w:t>
-      </w:r>
-      <w:r>
-        <w:rPr>
-          <w:rFonts w:ascii="Consolas" w:hAnsi="Consolas"/>
-          <w:b/>
-          <w:bCs/>
-        </w:rPr>
-        <w:t>Name</w:t>
+        <w:t>less than 2 years of experience</w:t>
       </w:r>
       <w:r>
         <w:rPr>
           <w:lang w:val="bg-BG"/>
         </w:rPr>
-        <w:t>, </w:t>
-      </w:r>
-      <w:proofErr w:type="spellStart"/>
-      <w:r>
-        <w:rPr>
-          <w:rFonts w:ascii="Consolas" w:hAnsi="Consolas"/>
-          <w:b/>
-          <w:bCs/>
-        </w:rPr>
-        <w:t>BirthDate</w:t>
-      </w:r>
-      <w:proofErr w:type="spellEnd"/>
-      <w:r>
-        <w:rPr>
+        <w:t>. Those customers get </w:t>
+      </w:r>
+      <w:r>
+        <w:rPr>
+          <w:b/>
+          <w:bCs/>
           <w:lang w:val="bg-BG"/>
         </w:rPr>
-        <w:t xml:space="preserve"> and </w:t>
-      </w:r>
-      <w:proofErr w:type="spellStart"/>
+        <w:t>an additional 5% off</w:t>
+      </w:r>
       <w:r>
         <w:rPr>
           <w:lang w:val="bg-BG"/>
         </w:rPr>
-        <w:t>info</w:t>
-      </w:r>
-      <w:proofErr w:type="spellEnd"/>
-      <w:r>
-        <w:rPr>
-          <w:lang w:val="bg-BG"/>
-        </w:rPr>
-        <w:t xml:space="preserve"> </w:t>
-      </w:r>
-      <w:proofErr w:type="spellStart"/>
-      <w:r>
-        <w:rPr>
-          <w:lang w:val="bg-BG"/>
-        </w:rPr>
-        <w:t>whether</w:t>
-      </w:r>
-      <w:proofErr w:type="spellEnd"/>
-      <w:r>
-        <w:rPr>
-          <w:lang w:val="bg-BG"/>
-        </w:rPr>
-        <w:t xml:space="preserve"> </w:t>
-      </w:r>
-      <w:r>
-        <w:t>they</w:t>
-      </w:r>
-      <w:r>
-        <w:rPr>
-          <w:lang w:val="bg-BG"/>
-        </w:rPr>
-        <w:t> </w:t>
-      </w:r>
-      <w:r>
-        <w:t>are</w:t>
-      </w:r>
-      <w:r>
-        <w:rPr>
-          <w:b/>
-          <w:bCs/>
-          <w:lang w:val="bg-BG"/>
-        </w:rPr>
-        <w:t xml:space="preserve"> a </w:t>
-      </w:r>
-      <w:proofErr w:type="spellStart"/>
-      <w:r>
-        <w:rPr>
-          <w:b/>
-          <w:bCs/>
-          <w:lang w:val="bg-BG"/>
-        </w:rPr>
-        <w:t>young</w:t>
-      </w:r>
-      <w:proofErr w:type="spellEnd"/>
-      <w:r>
-        <w:rPr>
-          <w:b/>
-          <w:bCs/>
-          <w:lang w:val="bg-BG"/>
-        </w:rPr>
-        <w:t xml:space="preserve"> </w:t>
-      </w:r>
-      <w:proofErr w:type="spellStart"/>
-      <w:r>
-        <w:rPr>
-          <w:b/>
-          <w:bCs/>
-          <w:lang w:val="bg-BG"/>
-        </w:rPr>
-        <w:t>driver</w:t>
-      </w:r>
-      <w:proofErr w:type="spellEnd"/>
-      <w:r>
-        <w:rPr>
-          <w:lang w:val="bg-BG"/>
-        </w:rPr>
-        <w:t> (</w:t>
-      </w:r>
-      <w:r>
-        <w:t>y</w:t>
-      </w:r>
-      <w:proofErr w:type="spellStart"/>
-      <w:r>
-        <w:rPr>
-          <w:lang w:val="bg-BG"/>
-        </w:rPr>
-        <w:t>oung</w:t>
-      </w:r>
-      <w:proofErr w:type="spellEnd"/>
-      <w:r>
-        <w:rPr>
-          <w:lang w:val="bg-BG"/>
-        </w:rPr>
-        <w:t xml:space="preserve"> </w:t>
-      </w:r>
-      <w:proofErr w:type="spellStart"/>
-      <w:r>
-        <w:rPr>
-          <w:lang w:val="bg-BG"/>
-        </w:rPr>
-        <w:t>driver</w:t>
-      </w:r>
-      <w:proofErr w:type="spellEnd"/>
-      <w:r>
-        <w:rPr>
-          <w:lang w:val="bg-BG"/>
-        </w:rPr>
-        <w:t xml:space="preserve"> is a </w:t>
-      </w:r>
-      <w:proofErr w:type="spellStart"/>
-      <w:r>
-        <w:rPr>
-          <w:lang w:val="bg-BG"/>
-        </w:rPr>
-        <w:t>driver</w:t>
-      </w:r>
-      <w:proofErr w:type="spellEnd"/>
-      <w:r>
-        <w:rPr>
-          <w:lang w:val="bg-BG"/>
-        </w:rPr>
-        <w:t xml:space="preserve"> </w:t>
-      </w:r>
-      <w:proofErr w:type="spellStart"/>
-      <w:r>
-        <w:rPr>
-          <w:lang w:val="bg-BG"/>
-        </w:rPr>
-        <w:t>that</w:t>
-      </w:r>
-      <w:proofErr w:type="spellEnd"/>
-      <w:r>
-        <w:rPr>
-          <w:lang w:val="bg-BG"/>
-        </w:rPr>
-        <w:t xml:space="preserve"> </w:t>
-      </w:r>
-      <w:proofErr w:type="spellStart"/>
-      <w:r>
-        <w:rPr>
-          <w:lang w:val="bg-BG"/>
-        </w:rPr>
-        <w:t>has</w:t>
-      </w:r>
-      <w:proofErr w:type="spellEnd"/>
-      <w:r>
-        <w:rPr>
-          <w:lang w:val="bg-BG"/>
-        </w:rPr>
-        <w:t> </w:t>
-      </w:r>
-      <w:proofErr w:type="spellStart"/>
-      <w:r>
-        <w:rPr>
-          <w:b/>
-          <w:bCs/>
-          <w:lang w:val="bg-BG"/>
-        </w:rPr>
-        <w:t>less</w:t>
-      </w:r>
-      <w:proofErr w:type="spellEnd"/>
-      <w:r>
-        <w:rPr>
-          <w:b/>
-          <w:bCs/>
-          <w:lang w:val="bg-BG"/>
-        </w:rPr>
-        <w:t xml:space="preserve"> </w:t>
-      </w:r>
-      <w:proofErr w:type="spellStart"/>
-      <w:r>
-        <w:rPr>
-          <w:b/>
-          <w:bCs/>
-          <w:lang w:val="bg-BG"/>
-        </w:rPr>
-        <w:t>than</w:t>
-      </w:r>
-      <w:proofErr w:type="spellEnd"/>
-      <w:r>
-        <w:rPr>
-          <w:b/>
-          <w:bCs/>
-          <w:lang w:val="bg-BG"/>
-        </w:rPr>
-        <w:t xml:space="preserve"> 2 years of </w:t>
-      </w:r>
-      <w:proofErr w:type="spellStart"/>
-      <w:r>
-        <w:rPr>
-          <w:b/>
-          <w:bCs/>
-          <w:lang w:val="bg-BG"/>
-        </w:rPr>
-        <w:t>experience</w:t>
-      </w:r>
-      <w:proofErr w:type="spellEnd"/>
-      <w:r>
-        <w:rPr>
-          <w:lang w:val="bg-BG"/>
-        </w:rPr>
-        <w:t xml:space="preserve">. </w:t>
-      </w:r>
-      <w:proofErr w:type="spellStart"/>
-      <w:r>
-        <w:rPr>
-          <w:lang w:val="bg-BG"/>
-        </w:rPr>
-        <w:t>Those</w:t>
-      </w:r>
-      <w:proofErr w:type="spellEnd"/>
-      <w:r>
-        <w:rPr>
-          <w:lang w:val="bg-BG"/>
-        </w:rPr>
-        <w:t xml:space="preserve"> </w:t>
-      </w:r>
-      <w:proofErr w:type="spellStart"/>
-      <w:r>
-        <w:rPr>
-          <w:lang w:val="bg-BG"/>
-        </w:rPr>
-        <w:t>customers</w:t>
-      </w:r>
-      <w:proofErr w:type="spellEnd"/>
-      <w:r>
-        <w:rPr>
-          <w:lang w:val="bg-BG"/>
-        </w:rPr>
-        <w:t xml:space="preserve"> </w:t>
-      </w:r>
-      <w:proofErr w:type="spellStart"/>
-      <w:r>
-        <w:rPr>
-          <w:lang w:val="bg-BG"/>
-        </w:rPr>
-        <w:t>get</w:t>
-      </w:r>
-      <w:proofErr w:type="spellEnd"/>
-      <w:r>
-        <w:rPr>
-          <w:lang w:val="bg-BG"/>
-        </w:rPr>
-        <w:t> </w:t>
-      </w:r>
-      <w:proofErr w:type="spellStart"/>
-      <w:r>
-        <w:rPr>
-          <w:b/>
-          <w:bCs/>
-          <w:lang w:val="bg-BG"/>
-        </w:rPr>
-        <w:t>an</w:t>
-      </w:r>
-      <w:proofErr w:type="spellEnd"/>
-      <w:r>
-        <w:rPr>
-          <w:b/>
-          <w:bCs/>
-          <w:lang w:val="bg-BG"/>
-        </w:rPr>
-        <w:t xml:space="preserve"> </w:t>
-      </w:r>
-      <w:proofErr w:type="spellStart"/>
-      <w:r>
-        <w:rPr>
-          <w:b/>
-          <w:bCs/>
-          <w:lang w:val="bg-BG"/>
-        </w:rPr>
-        <w:t>additional</w:t>
-      </w:r>
-      <w:proofErr w:type="spellEnd"/>
-      <w:r>
-        <w:rPr>
-          <w:b/>
-          <w:bCs/>
-          <w:lang w:val="bg-BG"/>
-        </w:rPr>
-        <w:t xml:space="preserve"> 5% </w:t>
-      </w:r>
-      <w:proofErr w:type="spellStart"/>
-      <w:r>
-        <w:rPr>
-          <w:b/>
-          <w:bCs/>
-          <w:lang w:val="bg-BG"/>
-        </w:rPr>
-        <w:t>off</w:t>
-      </w:r>
-      <w:proofErr w:type="spellEnd"/>
-      <w:r>
-        <w:rPr>
-          <w:lang w:val="bg-BG"/>
-        </w:rPr>
-        <w:t> </w:t>
-      </w:r>
-      <w:proofErr w:type="spellStart"/>
-      <w:r>
-        <w:rPr>
-          <w:lang w:val="bg-BG"/>
-        </w:rPr>
-        <w:t>for</w:t>
-      </w:r>
-      <w:proofErr w:type="spellEnd"/>
-      <w:r>
-        <w:rPr>
-          <w:lang w:val="bg-BG"/>
-        </w:rPr>
-        <w:t xml:space="preserve"> the </w:t>
-      </w:r>
-      <w:proofErr w:type="spellStart"/>
-      <w:r>
-        <w:rPr>
-          <w:lang w:val="bg-BG"/>
-        </w:rPr>
-        <w:t>sale</w:t>
-      </w:r>
-      <w:proofErr w:type="spellEnd"/>
-      <w:r>
-        <w:rPr>
-          <w:lang w:val="bg-BG"/>
-        </w:rPr>
-        <w:t>.)</w:t>
+        <w:t> for the sale.)</w:t>
       </w:r>
       <w:r>
         <w:t>.</w:t>
@@ -8546,7 +7694,6 @@
           <w:lang w:val="bg-BG"/>
         </w:rPr>
       </w:pPr>
-      <w:proofErr w:type="spellStart"/>
       <w:r>
         <w:rPr>
           <w:rFonts w:ascii="Consolas" w:hAnsi="Consolas"/>
@@ -8556,26 +7703,11 @@
         </w:rPr>
         <w:t>Sale</w:t>
       </w:r>
-      <w:proofErr w:type="spellEnd"/>
       <w:r>
         <w:rPr>
           <w:lang w:val="bg-BG"/>
         </w:rPr>
-        <w:t> </w:t>
-      </w:r>
-      <w:proofErr w:type="spellStart"/>
-      <w:r>
-        <w:rPr>
-          <w:lang w:val="bg-BG"/>
-        </w:rPr>
-        <w:t>has</w:t>
-      </w:r>
-      <w:proofErr w:type="spellEnd"/>
-      <w:r>
-        <w:rPr>
-          <w:lang w:val="bg-BG"/>
-        </w:rPr>
-        <w:t> </w:t>
+        <w:t> has </w:t>
       </w:r>
       <w:r>
         <w:rPr>
@@ -8648,7 +7780,6 @@
         </w:rPr>
         <w:t xml:space="preserve"> </w:t>
       </w:r>
-      <w:proofErr w:type="spellStart"/>
       <w:r>
         <w:rPr>
           <w:b/>
@@ -8657,7 +7788,6 @@
         </w:rPr>
         <w:t>percentage</w:t>
       </w:r>
-      <w:proofErr w:type="spellEnd"/>
       <w:r>
         <w:rPr>
           <w:b/>
@@ -8706,21 +7836,21 @@
         <w:rPr>
           <w:lang w:val="bg-BG"/>
         </w:rPr>
-        <w:t xml:space="preserve"> is </w:t>
-      </w:r>
-      <w:proofErr w:type="spellStart"/>
-      <w:r>
-        <w:rPr>
+        <w:t> is formed by </w:t>
+      </w:r>
+      <w:r>
+        <w:rPr>
+          <w:b/>
+          <w:bCs/>
           <w:lang w:val="bg-BG"/>
         </w:rPr>
-        <w:t>formed</w:t>
-      </w:r>
-      <w:proofErr w:type="spellEnd"/>
+        <w:t xml:space="preserve">the total price </w:t>
+      </w:r>
       <w:r>
         <w:rPr>
           <w:lang w:val="bg-BG"/>
         </w:rPr>
-        <w:t xml:space="preserve"> by </w:t>
+        <w:t xml:space="preserve">of </w:t>
       </w:r>
       <w:r>
         <w:rPr>
@@ -8728,60 +7858,8 @@
           <w:bCs/>
           <w:lang w:val="bg-BG"/>
         </w:rPr>
-        <w:t xml:space="preserve">the </w:t>
-      </w:r>
-      <w:proofErr w:type="spellStart"/>
-      <w:r>
-        <w:rPr>
-          <w:b/>
-          <w:bCs/>
-          <w:lang w:val="bg-BG"/>
-        </w:rPr>
-        <w:t>total</w:t>
-      </w:r>
-      <w:proofErr w:type="spellEnd"/>
-      <w:r>
-        <w:rPr>
-          <w:b/>
-          <w:bCs/>
-          <w:lang w:val="bg-BG"/>
-        </w:rPr>
-        <w:t xml:space="preserve"> </w:t>
-      </w:r>
-      <w:proofErr w:type="spellStart"/>
-      <w:r>
-        <w:rPr>
-          <w:b/>
-          <w:bCs/>
-          <w:lang w:val="bg-BG"/>
-        </w:rPr>
-        <w:t>price</w:t>
-      </w:r>
-      <w:proofErr w:type="spellEnd"/>
-      <w:r>
-        <w:rPr>
-          <w:b/>
-          <w:bCs/>
-          <w:lang w:val="bg-BG"/>
-        </w:rPr>
-        <w:t xml:space="preserve"> </w:t>
-      </w:r>
-      <w:r>
-        <w:rPr>
-          <w:lang w:val="bg-BG"/>
-        </w:rPr>
-        <w:t xml:space="preserve">of </w:t>
-      </w:r>
-      <w:proofErr w:type="spellStart"/>
-      <w:r>
-        <w:rPr>
-          <w:b/>
-          <w:bCs/>
-          <w:lang w:val="bg-BG"/>
-        </w:rPr>
         <w:t>its</w:t>
       </w:r>
-      <w:proofErr w:type="spellEnd"/>
       <w:r>
         <w:rPr>
           <w:b/>
@@ -8891,6 +7969,7 @@
         </w:rPr>
         <w:t xml:space="preserve">many </w:t>
       </w:r>
+      <w:proofErr w:type="gramStart"/>
       <w:r>
         <w:rPr>
           <w:rFonts w:ascii="Consolas" w:hAnsi="Consolas"/>
@@ -8898,6 +7977,7 @@
         </w:rPr>
         <w:t>Parts</w:t>
       </w:r>
+      <w:proofErr w:type="gramEnd"/>
       <w:r>
         <w:t xml:space="preserve"> and </w:t>
       </w:r>
@@ -9955,6 +9035,7 @@
     <w:p>
       <w:pPr>
         <w:rPr>
+          <w:highlight w:val="red"/>
           <w:lang w:val="bg-BG"/>
         </w:rPr>
       </w:pPr>
@@ -9962,14 +9043,15 @@
         <w:rPr>
           <w:b/>
           <w:noProof/>
+          <w:highlight w:val="red"/>
         </w:rPr>
         <w:t>NOTE</w:t>
       </w:r>
       <w:r>
-        <w:t xml:space="preserve">: You will </w:t>
-      </w:r>
-      <w:r>
-        <w:t xml:space="preserve">need method </w:t>
+        <w:rPr>
+          <w:highlight w:val="red"/>
+        </w:rPr>
+        <w:t xml:space="preserve">: You will need method </w:t>
       </w:r>
       <w:r>
         <w:rPr>
@@ -9977,6 +9059,7 @@
           <w:b/>
           <w:bCs/>
           <w:noProof/>
+          <w:highlight w:val="red"/>
         </w:rPr>
         <w:t>public</w:t>
       </w:r>
@@ -9986,6 +9069,7 @@
           <w:b/>
           <w:bCs/>
           <w:noProof/>
+          <w:highlight w:val="red"/>
         </w:rPr>
         <w:t xml:space="preserve"> </w:t>
       </w:r>
@@ -9995,6 +9079,7 @@
           <w:b/>
           <w:bCs/>
           <w:noProof/>
+          <w:highlight w:val="red"/>
         </w:rPr>
         <w:t>static</w:t>
       </w:r>
@@ -10004,6 +9089,7 @@
           <w:b/>
           <w:bCs/>
           <w:noProof/>
+          <w:highlight w:val="red"/>
         </w:rPr>
         <w:t xml:space="preserve"> </w:t>
       </w:r>
@@ -10013,6 +9099,7 @@
           <w:b/>
           <w:bCs/>
           <w:noProof/>
+          <w:highlight w:val="red"/>
         </w:rPr>
         <w:t>string</w:t>
       </w:r>
@@ -10022,6 +9109,7 @@
           <w:b/>
           <w:bCs/>
           <w:noProof/>
+          <w:highlight w:val="red"/>
         </w:rPr>
         <w:t xml:space="preserve"> </w:t>
       </w:r>
@@ -10031,6 +9119,7 @@
           <w:b/>
           <w:bCs/>
           <w:noProof/>
+          <w:highlight w:val="red"/>
         </w:rPr>
         <w:t>ImportCars(CarDealerContext</w:t>
       </w:r>
@@ -10040,6 +9129,7 @@
           <w:b/>
           <w:bCs/>
           <w:noProof/>
+          <w:highlight w:val="red"/>
         </w:rPr>
         <w:t xml:space="preserve"> </w:t>
       </w:r>
@@ -10049,6 +9139,7 @@
           <w:b/>
           <w:bCs/>
           <w:noProof/>
+          <w:highlight w:val="red"/>
         </w:rPr>
         <w:t>context,</w:t>
       </w:r>
@@ -10058,6 +9149,7 @@
           <w:b/>
           <w:bCs/>
           <w:noProof/>
+          <w:highlight w:val="red"/>
         </w:rPr>
         <w:t xml:space="preserve"> </w:t>
       </w:r>
@@ -10067,6 +9159,7 @@
           <w:b/>
           <w:bCs/>
           <w:noProof/>
+          <w:highlight w:val="red"/>
         </w:rPr>
         <w:t>string</w:t>
       </w:r>
@@ -10076,6 +9169,7 @@
           <w:b/>
           <w:bCs/>
           <w:noProof/>
+          <w:highlight w:val="red"/>
         </w:rPr>
         <w:t xml:space="preserve"> </w:t>
       </w:r>
@@ -10085,6 +9179,7 @@
           <w:b/>
           <w:bCs/>
           <w:noProof/>
+          <w:highlight w:val="red"/>
         </w:rPr>
         <w:t>inputJson)</w:t>
       </w:r>
@@ -10094,6 +9189,7 @@
           <w:b/>
           <w:bCs/>
           <w:noProof/>
+          <w:highlight w:val="red"/>
         </w:rPr>
         <w:t xml:space="preserve"> </w:t>
       </w:r>
@@ -10101,6 +9197,7 @@
         <w:rPr>
           <w:rFonts w:cstheme="minorHAnsi"/>
           <w:noProof/>
+          <w:highlight w:val="red"/>
         </w:rPr>
         <w:t xml:space="preserve">and </w:t>
       </w:r>
@@ -10110,6 +9207,7 @@
           <w:b/>
           <w:bCs/>
           <w:noProof/>
+          <w:highlight w:val="red"/>
         </w:rPr>
         <w:t>public</w:t>
       </w:r>
@@ -10119,6 +9217,7 @@
           <w:b/>
           <w:bCs/>
           <w:noProof/>
+          <w:highlight w:val="red"/>
         </w:rPr>
         <w:t xml:space="preserve"> </w:t>
       </w:r>
@@ -10128,29 +9227,41 @@
           <w:b/>
           <w:bCs/>
           <w:noProof/>
+          <w:highlight w:val="red"/>
         </w:rPr>
         <w:t>StartUp</w:t>
       </w:r>
       <w:r>
         <w:rPr>
           <w:noProof/>
+          <w:highlight w:val="red"/>
         </w:rPr>
         <w:t xml:space="preserve"> </w:t>
       </w:r>
       <w:r>
+        <w:rPr>
+          <w:highlight w:val="red"/>
+        </w:rPr>
         <w:t xml:space="preserve">class. </w:t>
       </w:r>
     </w:p>
     <w:p>
       <w:pPr>
         <w:rPr>
+          <w:highlight w:val="red"/>
           <w:lang w:val="bg-BG"/>
         </w:rPr>
       </w:pPr>
       <w:r>
+        <w:rPr>
+          <w:highlight w:val="red"/>
+        </w:rPr>
         <w:t xml:space="preserve">Import the cars from the provided file </w:t>
       </w:r>
       <w:r>
+        <w:rPr>
+          <w:highlight w:val="red"/>
+        </w:rPr>
         <w:t>"</w:t>
       </w:r>
       <w:proofErr w:type="spellStart"/>
@@ -10159,14 +9270,21 @@
           <w:rFonts w:ascii="Consolas" w:hAnsi="Consolas"/>
           <w:b/>
           <w:noProof/>
+          <w:highlight w:val="red"/>
         </w:rPr>
         <w:t>cars.json</w:t>
       </w:r>
       <w:proofErr w:type="spellEnd"/>
       <w:r>
+        <w:rPr>
+          <w:highlight w:val="red"/>
+        </w:rPr>
         <w:t>"</w:t>
       </w:r>
       <w:r>
+        <w:rPr>
+          <w:highlight w:val="red"/>
+        </w:rPr>
         <w:t>.</w:t>
       </w:r>
     </w:p>
@@ -10179,18 +9297,33 @@
         </w:rPr>
       </w:pPr>
       <w:r>
+        <w:rPr>
+          <w:highlight w:val="red"/>
+        </w:rPr>
         <w:t xml:space="preserve">Your method should return string with </w:t>
       </w:r>
       <w:r>
+        <w:rPr>
+          <w:highlight w:val="red"/>
+        </w:rPr>
         <w:t xml:space="preserve">the following </w:t>
       </w:r>
       <w:r>
+        <w:rPr>
+          <w:highlight w:val="red"/>
+        </w:rPr>
         <w:t>message</w:t>
       </w:r>
       <w:r>
+        <w:rPr>
+          <w:highlight w:val="red"/>
+        </w:rPr>
         <w:t>:</w:t>
       </w:r>
       <w:r>
+        <w:rPr>
+          <w:highlight w:val="red"/>
+        </w:rPr>
         <w:br/>
       </w:r>
       <w:r>
@@ -10199,6 +9332,7 @@
           <w:b/>
           <w:bCs/>
           <w:noProof/>
+          <w:highlight w:val="red"/>
         </w:rPr>
         <w:t>$"Successfully imported {</w:t>
       </w:r>
@@ -10208,6 +9342,7 @@
           <w:b/>
           <w:bCs/>
           <w:noProof/>
+          <w:highlight w:val="red"/>
         </w:rPr>
         <w:t>c</w:t>
       </w:r>
@@ -10217,6 +9352,7 @@
           <w:b/>
           <w:bCs/>
           <w:noProof/>
+          <w:highlight w:val="red"/>
         </w:rPr>
         <w:t>ars.Count}.";</w:t>
       </w:r>
@@ -13051,8 +12187,13 @@
         </w:rPr>
       </w:pPr>
       <w:r>
-        <w:t>Get all suppliers that do not import parts from abroad. Get their id, name</w:t>
-      </w:r>
+        <w:t xml:space="preserve">Get all suppliers that do not import parts from abroad. Get their id, </w:t>
+      </w:r>
+      <w:proofErr w:type="gramStart"/>
+      <w:r>
+        <w:t>name</w:t>
+      </w:r>
+      <w:proofErr w:type="gramEnd"/>
       <w:r>
         <w:t xml:space="preserve"> </w:t>
       </w:r>
@@ -14503,7 +13644,23 @@
                 <w:rFonts w:ascii="Consolas" w:hAnsi="Consolas" w:cs="Cascadia Mono"/>
                 <w:color w:val="A31515"/>
               </w:rPr>
-              <w:t>"Front Right Side Door Glass"</w:t>
+              <w:t xml:space="preserve">"Front </w:t>
+            </w:r>
+            <w:proofErr w:type="gramStart"/>
+            <w:r>
+              <w:rPr>
+                <w:rFonts w:ascii="Consolas" w:hAnsi="Consolas" w:cs="Cascadia Mono"/>
+                <w:color w:val="A31515"/>
+              </w:rPr>
+              <w:t>Right Side</w:t>
+            </w:r>
+            <w:proofErr w:type="gramEnd"/>
+            <w:r>
+              <w:rPr>
+                <w:rFonts w:ascii="Consolas" w:hAnsi="Consolas" w:cs="Cascadia Mono"/>
+                <w:color w:val="A31515"/>
+              </w:rPr>
+              <w:t xml:space="preserve"> Door Glass"</w:t>
             </w:r>
             <w:r>
               <w:rPr>
@@ -18286,12 +17443,14 @@
       <w:r>
         <w:t xml:space="preserve">, </w:t>
       </w:r>
+      <w:proofErr w:type="gramStart"/>
       <w:r>
         <w:rPr>
           <w:b/>
         </w:rPr>
         <w:t>customer</w:t>
       </w:r>
+      <w:proofErr w:type="gramEnd"/>
       <w:r>
         <w:t xml:space="preserve"> and </w:t>
       </w:r>
@@ -19590,7 +18749,7 @@
 </file>
 
 <file path=word/endnotes.xml><?xml version="1.0" encoding="utf-8"?>
-<w:endnotes xmlns:wpc="http://schemas.microsoft.com/office/word/2010/wordprocessingCanvas" xmlns:cx="http://schemas.microsoft.com/office/drawing/2014/chartex" xmlns:cx1="http://schemas.microsoft.com/office/drawing/2015/9/8/chartex" xmlns:cx2="http://schemas.microsoft.com/office/drawing/2015/10/21/chartex" xmlns:cx3="http://schemas.microsoft.com/office/drawing/2016/5/9/chartex" xmlns:cx4="http://schemas.microsoft.com/office/drawing/2016/5/10/chartex" xmlns:cx5="http://schemas.microsoft.com/office/drawing/2016/5/11/chartex" xmlns:cx6="http://schemas.microsoft.com/office/drawing/2016/5/12/chartex" xmlns:cx7="http://schemas.microsoft.com/office/drawing/2016/5/13/chartex" xmlns:cx8="http://schemas.microsoft.com/office/drawing/2016/5/14/chartex" xmlns:mc="http://schemas.openxmlformats.org/markup-compatibility/2006" xmlns:aink="http://schemas.microsoft.com/office/drawing/2016/ink" xmlns:am3d="http://schemas.microsoft.com/office/drawing/2017/model3d" xmlns:o="urn:schemas-microsoft-com:office:office" xmlns:r="http://schemas.openxmlformats.org/officeDocument/2006/relationships" xmlns:m="http://schemas.openxmlformats.org/officeDocument/2006/math" xmlns:v="urn:schemas-microsoft-com:vml" xmlns:wp14="http://schemas.microsoft.com/office/word/2010/wordprocessingDrawing" xmlns:wp="http://schemas.openxmlformats.org/drawingml/2006/wordprocessingDrawing" xmlns:w10="urn:schemas-microsoft-com:office:word" xmlns:w="http://schemas.openxmlformats.org/wordprocessingml/2006/main" xmlns:w14="http://schemas.microsoft.com/office/word/2010/wordml" xmlns:w15="http://schemas.microsoft.com/office/word/2012/wordml" xmlns:w16cex="http://schemas.microsoft.com/office/word/2018/wordml/cex" xmlns:w16cid="http://schemas.microsoft.com/office/word/2016/wordml/cid" xmlns:w16="http://schemas.microsoft.com/office/word/2018/wordml" xmlns:w16sdtdh="http://schemas.microsoft.com/office/word/2020/wordml/sdtdatahash" xmlns:w16se="http://schemas.microsoft.com/office/word/2015/wordml/symex" xmlns:wpg="http://schemas.microsoft.com/office/word/2010/wordprocessingGroup" xmlns:wpi="http://schemas.microsoft.com/office/word/2010/wordprocessingInk" xmlns:wne="http://schemas.microsoft.com/office/word/2006/wordml" xmlns:wps="http://schemas.microsoft.com/office/word/2010/wordprocessingShape" mc:Ignorable="w14 w15 w16se w16cid w16 w16cex w16sdtdh wp14">
+<w:endnotes xmlns:wpc="http://schemas.microsoft.com/office/word/2010/wordprocessingCanvas" xmlns:cx="http://schemas.microsoft.com/office/drawing/2014/chartex" xmlns:cx1="http://schemas.microsoft.com/office/drawing/2015/9/8/chartex" xmlns:cx2="http://schemas.microsoft.com/office/drawing/2015/10/21/chartex" xmlns:cx3="http://schemas.microsoft.com/office/drawing/2016/5/9/chartex" xmlns:cx4="http://schemas.microsoft.com/office/drawing/2016/5/10/chartex" xmlns:cx5="http://schemas.microsoft.com/office/drawing/2016/5/11/chartex" xmlns:cx6="http://schemas.microsoft.com/office/drawing/2016/5/12/chartex" xmlns:cx7="http://schemas.microsoft.com/office/drawing/2016/5/13/chartex" xmlns:cx8="http://schemas.microsoft.com/office/drawing/2016/5/14/chartex" xmlns:mc="http://schemas.openxmlformats.org/markup-compatibility/2006" xmlns:aink="http://schemas.microsoft.com/office/drawing/2016/ink" xmlns:am3d="http://schemas.microsoft.com/office/drawing/2017/model3d" xmlns:o="urn:schemas-microsoft-com:office:office" xmlns:oel="http://schemas.microsoft.com/office/2019/extlst" xmlns:r="http://schemas.openxmlformats.org/officeDocument/2006/relationships" xmlns:m="http://schemas.openxmlformats.org/officeDocument/2006/math" xmlns:v="urn:schemas-microsoft-com:vml" xmlns:wp14="http://schemas.microsoft.com/office/word/2010/wordprocessingDrawing" xmlns:wp="http://schemas.openxmlformats.org/drawingml/2006/wordprocessingDrawing" xmlns:w10="urn:schemas-microsoft-com:office:word" xmlns:w="http://schemas.openxmlformats.org/wordprocessingml/2006/main" xmlns:w14="http://schemas.microsoft.com/office/word/2010/wordml" xmlns:w15="http://schemas.microsoft.com/office/word/2012/wordml" xmlns:w16cex="http://schemas.microsoft.com/office/word/2018/wordml/cex" xmlns:w16cid="http://schemas.microsoft.com/office/word/2016/wordml/cid" xmlns:w16="http://schemas.microsoft.com/office/word/2018/wordml" xmlns:w16sdtdh="http://schemas.microsoft.com/office/word/2020/wordml/sdtdatahash" xmlns:w16se="http://schemas.microsoft.com/office/word/2015/wordml/symex" xmlns:wpg="http://schemas.microsoft.com/office/word/2010/wordprocessingGroup" xmlns:wpi="http://schemas.microsoft.com/office/word/2010/wordprocessingInk" xmlns:wne="http://schemas.microsoft.com/office/word/2006/wordml" xmlns:wps="http://schemas.microsoft.com/office/word/2010/wordprocessingShape" mc:Ignorable="w14 w15 w16se w16cid w16 w16cex w16sdtdh wp14">
   <w:endnote w:type="separator" w:id="-1">
     <w:p>
       <w:pPr>
@@ -19615,7 +18774,7 @@
 </file>
 
 <file path=word/footer1.xml><?xml version="1.0" encoding="utf-8"?>
-<w:ftr xmlns:wpc="http://schemas.microsoft.com/office/word/2010/wordprocessingCanvas" xmlns:cx="http://schemas.microsoft.com/office/drawing/2014/chartex" xmlns:cx1="http://schemas.microsoft.com/office/drawing/2015/9/8/chartex" xmlns:cx2="http://schemas.microsoft.com/office/drawing/2015/10/21/chartex" xmlns:cx3="http://schemas.microsoft.com/office/drawing/2016/5/9/chartex" xmlns:cx4="http://schemas.microsoft.com/office/drawing/2016/5/10/chartex" xmlns:cx5="http://schemas.microsoft.com/office/drawing/2016/5/11/chartex" xmlns:cx6="http://schemas.microsoft.com/office/drawing/2016/5/12/chartex" xmlns:cx7="http://schemas.microsoft.com/office/drawing/2016/5/13/chartex" xmlns:cx8="http://schemas.microsoft.com/office/drawing/2016/5/14/chartex" xmlns:mc="http://schemas.openxmlformats.org/markup-compatibility/2006" xmlns:aink="http://schemas.microsoft.com/office/drawing/2016/ink" xmlns:am3d="http://schemas.microsoft.com/office/drawing/2017/model3d" xmlns:o="urn:schemas-microsoft-com:office:office" xmlns:r="http://schemas.openxmlformats.org/officeDocument/2006/relationships" xmlns:m="http://schemas.openxmlformats.org/officeDocument/2006/math" xmlns:v="urn:schemas-microsoft-com:vml" xmlns:wp14="http://schemas.microsoft.com/office/word/2010/wordprocessingDrawing" xmlns:wp="http://schemas.openxmlformats.org/drawingml/2006/wordprocessingDrawing" xmlns:w10="urn:schemas-microsoft-com:office:word" xmlns:w="http://schemas.openxmlformats.org/wordprocessingml/2006/main" xmlns:w14="http://schemas.microsoft.com/office/word/2010/wordml" xmlns:w15="http://schemas.microsoft.com/office/word/2012/wordml" xmlns:w16cex="http://schemas.microsoft.com/office/word/2018/wordml/cex" xmlns:w16cid="http://schemas.microsoft.com/office/word/2016/wordml/cid" xmlns:w16="http://schemas.microsoft.com/office/word/2018/wordml" xmlns:w16sdtdh="http://schemas.microsoft.com/office/word/2020/wordml/sdtdatahash" xmlns:w16se="http://schemas.microsoft.com/office/word/2015/wordml/symex" xmlns:wpg="http://schemas.microsoft.com/office/word/2010/wordprocessingGroup" xmlns:wpi="http://schemas.microsoft.com/office/word/2010/wordprocessingInk" xmlns:wne="http://schemas.microsoft.com/office/word/2006/wordml" xmlns:wps="http://schemas.microsoft.com/office/word/2010/wordprocessingShape" mc:Ignorable="w14 w15 w16se w16cid w16 w16cex w16sdtdh wp14">
+<w:ftr xmlns:wpc="http://schemas.microsoft.com/office/word/2010/wordprocessingCanvas" xmlns:cx="http://schemas.microsoft.com/office/drawing/2014/chartex" xmlns:cx1="http://schemas.microsoft.com/office/drawing/2015/9/8/chartex" xmlns:cx2="http://schemas.microsoft.com/office/drawing/2015/10/21/chartex" xmlns:cx3="http://schemas.microsoft.com/office/drawing/2016/5/9/chartex" xmlns:cx4="http://schemas.microsoft.com/office/drawing/2016/5/10/chartex" xmlns:cx5="http://schemas.microsoft.com/office/drawing/2016/5/11/chartex" xmlns:cx6="http://schemas.microsoft.com/office/drawing/2016/5/12/chartex" xmlns:cx7="http://schemas.microsoft.com/office/drawing/2016/5/13/chartex" xmlns:cx8="http://schemas.microsoft.com/office/drawing/2016/5/14/chartex" xmlns:mc="http://schemas.openxmlformats.org/markup-compatibility/2006" xmlns:aink="http://schemas.microsoft.com/office/drawing/2016/ink" xmlns:am3d="http://schemas.microsoft.com/office/drawing/2017/model3d" xmlns:o="urn:schemas-microsoft-com:office:office" xmlns:oel="http://schemas.microsoft.com/office/2019/extlst" xmlns:r="http://schemas.openxmlformats.org/officeDocument/2006/relationships" xmlns:m="http://schemas.openxmlformats.org/officeDocument/2006/math" xmlns:v="urn:schemas-microsoft-com:vml" xmlns:wp14="http://schemas.microsoft.com/office/word/2010/wordprocessingDrawing" xmlns:wp="http://schemas.openxmlformats.org/drawingml/2006/wordprocessingDrawing" xmlns:w10="urn:schemas-microsoft-com:office:word" xmlns:w="http://schemas.openxmlformats.org/wordprocessingml/2006/main" xmlns:w14="http://schemas.microsoft.com/office/word/2010/wordml" xmlns:w15="http://schemas.microsoft.com/office/word/2012/wordml" xmlns:w16cex="http://schemas.microsoft.com/office/word/2018/wordml/cex" xmlns:w16cid="http://schemas.microsoft.com/office/word/2016/wordml/cid" xmlns:w16="http://schemas.microsoft.com/office/word/2018/wordml" xmlns:w16sdtdh="http://schemas.microsoft.com/office/word/2020/wordml/sdtdatahash" xmlns:w16se="http://schemas.microsoft.com/office/word/2015/wordml/symex" xmlns:wpg="http://schemas.microsoft.com/office/word/2010/wordprocessingGroup" xmlns:wpi="http://schemas.microsoft.com/office/word/2010/wordprocessingInk" xmlns:wne="http://schemas.microsoft.com/office/word/2006/wordml" xmlns:wps="http://schemas.microsoft.com/office/word/2010/wordprocessingShape" mc:Ignorable="w14 w15 w16se w16cid w16 w16cex w16sdtdh wp14">
   <w:p>
     <w:pPr>
       <w:pStyle w:val="Footer"/>
@@ -20664,7 +19823,7 @@
                                   </pic:cNvPicPr>
                                 </pic:nvPicPr>
                                 <pic:blipFill>
-                                  <a:blip r:embed="rId2">
+                                  <a:blip r:embed="rId21">
                                     <a:extLst>
                                       <a:ext uri="{28A0092B-C50C-407E-A947-70E740481C1C}">
                                         <a14:useLocalDpi xmlns:a14="http://schemas.microsoft.com/office/drawing/2010/main" val="0"/>
@@ -20714,7 +19873,7 @@
                           <wp:extent cx="180000" cy="180000"/>
                           <wp:effectExtent l="0" t="0" r="0" b="0"/>
                           <wp:docPr id="2" name="Picture 2">
-                            <a:hlinkClick xmlns:a="http://schemas.openxmlformats.org/drawingml/2006/main" r:id="rId3"/>
+                            <a:hlinkClick xmlns:a="http://schemas.openxmlformats.org/drawingml/2006/main" r:id="rId22"/>
                           </wp:docPr>
                           <wp:cNvGraphicFramePr>
                             <a:graphicFrameLocks xmlns:a="http://schemas.openxmlformats.org/drawingml/2006/main" noChangeAspect="1"/>
@@ -20724,14 +19883,14 @@
                               <pic:pic xmlns:pic="http://schemas.openxmlformats.org/drawingml/2006/picture">
                                 <pic:nvPicPr>
                                   <pic:cNvPr id="2" name="Picture 2">
-                                    <a:hlinkClick r:id="rId3"/>
+                                    <a:hlinkClick r:id="rId22"/>
                                   </pic:cNvPr>
                                   <pic:cNvPicPr>
                                     <a:picLocks noChangeAspect="1" noChangeArrowheads="1"/>
                                   </pic:cNvPicPr>
                                 </pic:nvPicPr>
                                 <pic:blipFill>
-                                  <a:blip r:embed="rId4">
+                                  <a:blip r:embed="rId23">
                                     <a:extLst>
                                       <a:ext uri="{28A0092B-C50C-407E-A947-70E740481C1C}">
                                         <a14:useLocalDpi xmlns:a14="http://schemas.microsoft.com/office/drawing/2010/main" val="0"/>
@@ -20781,7 +19940,7 @@
                           <wp:extent cx="180000" cy="180000"/>
                           <wp:effectExtent l="0" t="0" r="0" b="0"/>
                           <wp:docPr id="5" name="Picture 5" title="Software University @ Facebook">
-                            <a:hlinkClick xmlns:a="http://schemas.openxmlformats.org/drawingml/2006/main" r:id="rId5"/>
+                            <a:hlinkClick xmlns:a="http://schemas.openxmlformats.org/drawingml/2006/main" r:id="rId24"/>
                           </wp:docPr>
                           <wp:cNvGraphicFramePr>
                             <a:graphicFrameLocks xmlns:a="http://schemas.openxmlformats.org/drawingml/2006/main" noChangeAspect="1"/>
@@ -20791,12 +19950,12 @@
                               <pic:pic xmlns:pic="http://schemas.openxmlformats.org/drawingml/2006/picture">
                                 <pic:nvPicPr>
                                   <pic:cNvPr id="5" name="Picture 5" title="Software University @ Facebook">
-                                    <a:hlinkClick r:id="rId5"/>
+                                    <a:hlinkClick r:id="rId24"/>
                                   </pic:cNvPr>
                                   <pic:cNvPicPr/>
                                 </pic:nvPicPr>
                                 <pic:blipFill>
-                                  <a:blip r:embed="rId6"/>
+                                  <a:blip r:embed="rId25"/>
                                   <a:stretch>
                                     <a:fillRect/>
                                   </a:stretch>
@@ -20835,7 +19994,7 @@
                           <wp:extent cx="180000" cy="180000"/>
                           <wp:effectExtent l="0" t="0" r="0" b="0"/>
                           <wp:docPr id="20" name="Picture 20">
-                            <a:hlinkClick xmlns:a="http://schemas.openxmlformats.org/drawingml/2006/main" r:id="rId7"/>
+                            <a:hlinkClick xmlns:a="http://schemas.openxmlformats.org/drawingml/2006/main" r:id="rId26"/>
                           </wp:docPr>
                           <wp:cNvGraphicFramePr>
                             <a:graphicFrameLocks xmlns:a="http://schemas.openxmlformats.org/drawingml/2006/main" noChangeAspect="1"/>
@@ -20845,20 +20004,20 @@
                               <pic:pic xmlns:pic="http://schemas.openxmlformats.org/drawingml/2006/picture">
                                 <pic:nvPicPr>
                                   <pic:cNvPr id="20" name="Picture 20">
-                                    <a:hlinkClick r:id="rId7"/>
+                                    <a:hlinkClick r:id="rId26"/>
                                   </pic:cNvPr>
                                   <pic:cNvPicPr>
                                     <a:picLocks noChangeAspect="1" noChangeArrowheads="1"/>
                                   </pic:cNvPicPr>
                                 </pic:nvPicPr>
                                 <pic:blipFill>
-                                  <a:blip r:embed="rId8">
+                                  <a:blip r:embed="rId27">
                                     <a:extLst>
                                       <a:ext uri="{28A0092B-C50C-407E-A947-70E740481C1C}">
                                         <a14:useLocalDpi xmlns:a14="http://schemas.microsoft.com/office/drawing/2010/main" val="0"/>
                                       </a:ext>
                                       <a:ext uri="{837473B0-CC2E-450A-ABE3-18F120FF3D39}">
-                                        <a1611:picAttrSrcUrl xmlns:a1611="http://schemas.microsoft.com/office/drawing/2016/11/main" r:id="rId9"/>
+                                        <a1611:picAttrSrcUrl xmlns:a1611="http://schemas.microsoft.com/office/drawing/2016/11/main" r:id="rId28"/>
                                       </a:ext>
                                     </a:extLst>
                                   </a:blip>
@@ -20905,7 +20064,7 @@
                           <wp:extent cx="180000" cy="180000"/>
                           <wp:effectExtent l="0" t="0" r="0" b="0"/>
                           <wp:docPr id="7" name="Picture 7" title="Software University @ Twitter">
-                            <a:hlinkClick xmlns:a="http://schemas.openxmlformats.org/drawingml/2006/main" r:id="rId10"/>
+                            <a:hlinkClick xmlns:a="http://schemas.openxmlformats.org/drawingml/2006/main" r:id="rId29"/>
                           </wp:docPr>
                           <wp:cNvGraphicFramePr>
                             <a:graphicFrameLocks xmlns:a="http://schemas.openxmlformats.org/drawingml/2006/main" noChangeAspect="1"/>
@@ -20915,12 +20074,12 @@
                               <pic:pic xmlns:pic="http://schemas.openxmlformats.org/drawingml/2006/picture">
                                 <pic:nvPicPr>
                                   <pic:cNvPr id="7" name="Picture 7" title="Software University @ Twitter">
-                                    <a:hlinkClick r:id="rId10"/>
+                                    <a:hlinkClick r:id="rId29"/>
                                   </pic:cNvPr>
                                   <pic:cNvPicPr/>
                                 </pic:nvPicPr>
                                 <pic:blipFill>
-                                  <a:blip r:embed="rId11"/>
+                                  <a:blip r:embed="rId30"/>
                                   <a:stretch>
                                     <a:fillRect/>
                                   </a:stretch>
@@ -20959,7 +20118,7 @@
                           <wp:extent cx="180000" cy="180000"/>
                           <wp:effectExtent l="0" t="0" r="0" b="0"/>
                           <wp:docPr id="17" name="Picture 17" title="Software University @ YouTube">
-                            <a:hlinkClick xmlns:a="http://schemas.openxmlformats.org/drawingml/2006/main" r:id="rId12"/>
+                            <a:hlinkClick xmlns:a="http://schemas.openxmlformats.org/drawingml/2006/main" r:id="rId31"/>
                           </wp:docPr>
                           <wp:cNvGraphicFramePr>
                             <a:graphicFrameLocks xmlns:a="http://schemas.openxmlformats.org/drawingml/2006/main" noChangeAspect="1"/>
@@ -20969,12 +20128,12 @@
                               <pic:pic xmlns:pic="http://schemas.openxmlformats.org/drawingml/2006/picture">
                                 <pic:nvPicPr>
                                   <pic:cNvPr id="17" name="Picture 17" title="Software University @ YouTube">
-                                    <a:hlinkClick r:id="rId12"/>
+                                    <a:hlinkClick r:id="rId31"/>
                                   </pic:cNvPr>
                                   <pic:cNvPicPr/>
                                 </pic:nvPicPr>
                                 <pic:blipFill>
-                                  <a:blip r:embed="rId13"/>
+                                  <a:blip r:embed="rId32"/>
                                   <a:stretch>
                                     <a:fillRect/>
                                   </a:stretch>
@@ -21013,7 +20172,7 @@
                           <wp:extent cx="180000" cy="180000"/>
                           <wp:effectExtent l="0" t="0" r="0" b="0"/>
                           <wp:docPr id="21" name="Picture 21">
-                            <a:hlinkClick xmlns:a="http://schemas.openxmlformats.org/drawingml/2006/main" r:id="rId14"/>
+                            <a:hlinkClick xmlns:a="http://schemas.openxmlformats.org/drawingml/2006/main" r:id="rId33"/>
                           </wp:docPr>
                           <wp:cNvGraphicFramePr>
                             <a:graphicFrameLocks xmlns:a="http://schemas.openxmlformats.org/drawingml/2006/main" noChangeAspect="1"/>
@@ -21023,14 +20182,14 @@
                               <pic:pic xmlns:pic="http://schemas.openxmlformats.org/drawingml/2006/picture">
                                 <pic:nvPicPr>
                                   <pic:cNvPr id="21" name="Picture 21">
-                                    <a:hlinkClick r:id="rId14"/>
+                                    <a:hlinkClick r:id="rId33"/>
                                   </pic:cNvPr>
                                   <pic:cNvPicPr>
                                     <a:picLocks noChangeAspect="1" noChangeArrowheads="1"/>
                                   </pic:cNvPicPr>
                                 </pic:nvPicPr>
                                 <pic:blipFill rotWithShape="1">
-                                  <a:blip r:embed="rId15">
+                                  <a:blip r:embed="rId34">
                                     <a:extLst>
                                       <a:ext uri="{28A0092B-C50C-407E-A947-70E740481C1C}">
                                         <a14:useLocalDpi xmlns:a14="http://schemas.microsoft.com/office/drawing/2010/main" val="0"/>
@@ -21083,7 +20242,7 @@
                           <wp:extent cx="180000" cy="180000"/>
                           <wp:effectExtent l="0" t="0" r="0" b="0"/>
                           <wp:docPr id="22" name="Picture 22">
-                            <a:hlinkClick xmlns:a="http://schemas.openxmlformats.org/drawingml/2006/main" r:id="rId16"/>
+                            <a:hlinkClick xmlns:a="http://schemas.openxmlformats.org/drawingml/2006/main" r:id="rId35"/>
                           </wp:docPr>
                           <wp:cNvGraphicFramePr>
                             <a:graphicFrameLocks xmlns:a="http://schemas.openxmlformats.org/drawingml/2006/main" noChangeAspect="1"/>
@@ -21093,14 +20252,14 @@
                               <pic:pic xmlns:pic="http://schemas.openxmlformats.org/drawingml/2006/picture">
                                 <pic:nvPicPr>
                                   <pic:cNvPr id="22" name="Picture 22">
-                                    <a:hlinkClick r:id="rId16"/>
+                                    <a:hlinkClick r:id="rId35"/>
                                   </pic:cNvPr>
                                   <pic:cNvPicPr>
                                     <a:picLocks noChangeAspect="1" noChangeArrowheads="1"/>
                                   </pic:cNvPicPr>
                                 </pic:nvPicPr>
                                 <pic:blipFill>
-                                  <a:blip r:embed="rId17">
+                                  <a:blip r:embed="rId36">
                                     <a:extLst>
                                       <a:ext uri="{28A0092B-C50C-407E-A947-70E740481C1C}">
                                         <a14:useLocalDpi xmlns:a14="http://schemas.microsoft.com/office/drawing/2010/main" val="0"/>
@@ -21150,7 +20309,7 @@
                           <wp:extent cx="180000" cy="180000"/>
                           <wp:effectExtent l="0" t="0" r="0" b="0"/>
                           <wp:docPr id="23" name="Picture 23" title="Software University: Email Us">
-                            <a:hlinkClick xmlns:a="http://schemas.openxmlformats.org/drawingml/2006/main" r:id="rId18"/>
+                            <a:hlinkClick xmlns:a="http://schemas.openxmlformats.org/drawingml/2006/main" r:id="rId37"/>
                           </wp:docPr>
                           <wp:cNvGraphicFramePr>
                             <a:graphicFrameLocks xmlns:a="http://schemas.openxmlformats.org/drawingml/2006/main" noChangeAspect="1"/>
@@ -21160,12 +20319,12 @@
                               <pic:pic xmlns:pic="http://schemas.openxmlformats.org/drawingml/2006/picture">
                                 <pic:nvPicPr>
                                   <pic:cNvPr id="23" name="Picture 23" title="Software University: Email Us">
-                                    <a:hlinkClick r:id="rId18"/>
+                                    <a:hlinkClick r:id="rId37"/>
                                   </pic:cNvPr>
                                   <pic:cNvPicPr/>
                                 </pic:nvPicPr>
                                 <pic:blipFill>
-                                  <a:blip r:embed="rId19"/>
+                                  <a:blip r:embed="rId38"/>
                                   <a:stretch>
                                     <a:fillRect/>
                                   </a:stretch>
@@ -21211,7 +20370,7 @@
           <wp:effectExtent l="0" t="0" r="0" b="5715"/>
           <wp:wrapSquare wrapText="bothSides"/>
           <wp:docPr id="1" name="Picture 1">
-            <a:hlinkClick xmlns:a="http://schemas.openxmlformats.org/drawingml/2006/main" r:id="rId20"/>
+            <a:hlinkClick xmlns:a="http://schemas.openxmlformats.org/drawingml/2006/main" r:id="rId1"/>
           </wp:docPr>
           <wp:cNvGraphicFramePr>
             <a:graphicFrameLocks xmlns:a="http://schemas.openxmlformats.org/drawingml/2006/main" noChangeAspect="1"/>
@@ -21228,7 +20387,7 @@
                   </pic:cNvPicPr>
                 </pic:nvPicPr>
                 <pic:blipFill>
-                  <a:blip r:embed="rId21">
+                  <a:blip r:embed="rId39">
                     <a:extLst>
                       <a:ext uri="{28A0092B-C50C-407E-A947-70E740481C1C}">
                         <a14:useLocalDpi xmlns:a14="http://schemas.microsoft.com/office/drawing/2010/main" val="0"/>
@@ -21626,7 +20785,7 @@
 </file>
 
 <file path=word/footnotes.xml><?xml version="1.0" encoding="utf-8"?>
-<w:footnotes xmlns:wpc="http://schemas.microsoft.com/office/word/2010/wordprocessingCanvas" xmlns:cx="http://schemas.microsoft.com/office/drawing/2014/chartex" xmlns:cx1="http://schemas.microsoft.com/office/drawing/2015/9/8/chartex" xmlns:cx2="http://schemas.microsoft.com/office/drawing/2015/10/21/chartex" xmlns:cx3="http://schemas.microsoft.com/office/drawing/2016/5/9/chartex" xmlns:cx4="http://schemas.microsoft.com/office/drawing/2016/5/10/chartex" xmlns:cx5="http://schemas.microsoft.com/office/drawing/2016/5/11/chartex" xmlns:cx6="http://schemas.microsoft.com/office/drawing/2016/5/12/chartex" xmlns:cx7="http://schemas.microsoft.com/office/drawing/2016/5/13/chartex" xmlns:cx8="http://schemas.microsoft.com/office/drawing/2016/5/14/chartex" xmlns:mc="http://schemas.openxmlformats.org/markup-compatibility/2006" xmlns:aink="http://schemas.microsoft.com/office/drawing/2016/ink" xmlns:am3d="http://schemas.microsoft.com/office/drawing/2017/model3d" xmlns:o="urn:schemas-microsoft-com:office:office" xmlns:r="http://schemas.openxmlformats.org/officeDocument/2006/relationships" xmlns:m="http://schemas.openxmlformats.org/officeDocument/2006/math" xmlns:v="urn:schemas-microsoft-com:vml" xmlns:wp14="http://schemas.microsoft.com/office/word/2010/wordprocessingDrawing" xmlns:wp="http://schemas.openxmlformats.org/drawingml/2006/wordprocessingDrawing" xmlns:w10="urn:schemas-microsoft-com:office:word" xmlns:w="http://schemas.openxmlformats.org/wordprocessingml/2006/main" xmlns:w14="http://schemas.microsoft.com/office/word/2010/wordml" xmlns:w15="http://schemas.microsoft.com/office/word/2012/wordml" xmlns:w16cex="http://schemas.microsoft.com/office/word/2018/wordml/cex" xmlns:w16cid="http://schemas.microsoft.com/office/word/2016/wordml/cid" xmlns:w16="http://schemas.microsoft.com/office/word/2018/wordml" xmlns:w16sdtdh="http://schemas.microsoft.com/office/word/2020/wordml/sdtdatahash" xmlns:w16se="http://schemas.microsoft.com/office/word/2015/wordml/symex" xmlns:wpg="http://schemas.microsoft.com/office/word/2010/wordprocessingGroup" xmlns:wpi="http://schemas.microsoft.com/office/word/2010/wordprocessingInk" xmlns:wne="http://schemas.microsoft.com/office/word/2006/wordml" xmlns:wps="http://schemas.microsoft.com/office/word/2010/wordprocessingShape" mc:Ignorable="w14 w15 w16se w16cid w16 w16cex w16sdtdh wp14">
+<w:footnotes xmlns:wpc="http://schemas.microsoft.com/office/word/2010/wordprocessingCanvas" xmlns:cx="http://schemas.microsoft.com/office/drawing/2014/chartex" xmlns:cx1="http://schemas.microsoft.com/office/drawing/2015/9/8/chartex" xmlns:cx2="http://schemas.microsoft.com/office/drawing/2015/10/21/chartex" xmlns:cx3="http://schemas.microsoft.com/office/drawing/2016/5/9/chartex" xmlns:cx4="http://schemas.microsoft.com/office/drawing/2016/5/10/chartex" xmlns:cx5="http://schemas.microsoft.com/office/drawing/2016/5/11/chartex" xmlns:cx6="http://schemas.microsoft.com/office/drawing/2016/5/12/chartex" xmlns:cx7="http://schemas.microsoft.com/office/drawing/2016/5/13/chartex" xmlns:cx8="http://schemas.microsoft.com/office/drawing/2016/5/14/chartex" xmlns:mc="http://schemas.openxmlformats.org/markup-compatibility/2006" xmlns:aink="http://schemas.microsoft.com/office/drawing/2016/ink" xmlns:am3d="http://schemas.microsoft.com/office/drawing/2017/model3d" xmlns:o="urn:schemas-microsoft-com:office:office" xmlns:oel="http://schemas.microsoft.com/office/2019/extlst" xmlns:r="http://schemas.openxmlformats.org/officeDocument/2006/relationships" xmlns:m="http://schemas.openxmlformats.org/officeDocument/2006/math" xmlns:v="urn:schemas-microsoft-com:vml" xmlns:wp14="http://schemas.microsoft.com/office/word/2010/wordprocessingDrawing" xmlns:wp="http://schemas.openxmlformats.org/drawingml/2006/wordprocessingDrawing" xmlns:w10="urn:schemas-microsoft-com:office:word" xmlns:w="http://schemas.openxmlformats.org/wordprocessingml/2006/main" xmlns:w14="http://schemas.microsoft.com/office/word/2010/wordml" xmlns:w15="http://schemas.microsoft.com/office/word/2012/wordml" xmlns:w16cex="http://schemas.microsoft.com/office/word/2018/wordml/cex" xmlns:w16cid="http://schemas.microsoft.com/office/word/2016/wordml/cid" xmlns:w16="http://schemas.microsoft.com/office/word/2018/wordml" xmlns:w16sdtdh="http://schemas.microsoft.com/office/word/2020/wordml/sdtdatahash" xmlns:w16se="http://schemas.microsoft.com/office/word/2015/wordml/symex" xmlns:wpg="http://schemas.microsoft.com/office/word/2010/wordprocessingGroup" xmlns:wpi="http://schemas.microsoft.com/office/word/2010/wordprocessingInk" xmlns:wne="http://schemas.microsoft.com/office/word/2006/wordml" xmlns:wps="http://schemas.microsoft.com/office/word/2010/wordprocessingShape" mc:Ignorable="w14 w15 w16se w16cid w16 w16cex w16sdtdh wp14">
   <w:footnote w:type="separator" w:id="-1">
     <w:p>
       <w:pPr>
@@ -21651,7 +20810,7 @@
 </file>
 
 <file path=word/header1.xml><?xml version="1.0" encoding="utf-8"?>
-<w:hdr xmlns:wpc="http://schemas.microsoft.com/office/word/2010/wordprocessingCanvas" xmlns:cx="http://schemas.microsoft.com/office/drawing/2014/chartex" xmlns:cx1="http://schemas.microsoft.com/office/drawing/2015/9/8/chartex" xmlns:cx2="http://schemas.microsoft.com/office/drawing/2015/10/21/chartex" xmlns:cx3="http://schemas.microsoft.com/office/drawing/2016/5/9/chartex" xmlns:cx4="http://schemas.microsoft.com/office/drawing/2016/5/10/chartex" xmlns:cx5="http://schemas.microsoft.com/office/drawing/2016/5/11/chartex" xmlns:cx6="http://schemas.microsoft.com/office/drawing/2016/5/12/chartex" xmlns:cx7="http://schemas.microsoft.com/office/drawing/2016/5/13/chartex" xmlns:cx8="http://schemas.microsoft.com/office/drawing/2016/5/14/chartex" xmlns:mc="http://schemas.openxmlformats.org/markup-compatibility/2006" xmlns:aink="http://schemas.microsoft.com/office/drawing/2016/ink" xmlns:am3d="http://schemas.microsoft.com/office/drawing/2017/model3d" xmlns:o="urn:schemas-microsoft-com:office:office" xmlns:r="http://schemas.openxmlformats.org/officeDocument/2006/relationships" xmlns:m="http://schemas.openxmlformats.org/officeDocument/2006/math" xmlns:v="urn:schemas-microsoft-com:vml" xmlns:wp14="http://schemas.microsoft.com/office/word/2010/wordprocessingDrawing" xmlns:wp="http://schemas.openxmlformats.org/drawingml/2006/wordprocessingDrawing" xmlns:w10="urn:schemas-microsoft-com:office:word" xmlns:w="http://schemas.openxmlformats.org/wordprocessingml/2006/main" xmlns:w14="http://schemas.microsoft.com/office/word/2010/wordml" xmlns:w15="http://schemas.microsoft.com/office/word/2012/wordml" xmlns:w16cex="http://schemas.microsoft.com/office/word/2018/wordml/cex" xmlns:w16cid="http://schemas.microsoft.com/office/word/2016/wordml/cid" xmlns:w16="http://schemas.microsoft.com/office/word/2018/wordml" xmlns:w16sdtdh="http://schemas.microsoft.com/office/word/2020/wordml/sdtdatahash" xmlns:w16se="http://schemas.microsoft.com/office/word/2015/wordml/symex" xmlns:wpg="http://schemas.microsoft.com/office/word/2010/wordprocessingGroup" xmlns:wpi="http://schemas.microsoft.com/office/word/2010/wordprocessingInk" xmlns:wne="http://schemas.microsoft.com/office/word/2006/wordml" xmlns:wps="http://schemas.microsoft.com/office/word/2010/wordprocessingShape" mc:Ignorable="w14 w15 w16se w16cid w16 w16cex w16sdtdh wp14">
+<w:hdr xmlns:wpc="http://schemas.microsoft.com/office/word/2010/wordprocessingCanvas" xmlns:cx="http://schemas.microsoft.com/office/drawing/2014/chartex" xmlns:cx1="http://schemas.microsoft.com/office/drawing/2015/9/8/chartex" xmlns:cx2="http://schemas.microsoft.com/office/drawing/2015/10/21/chartex" xmlns:cx3="http://schemas.microsoft.com/office/drawing/2016/5/9/chartex" xmlns:cx4="http://schemas.microsoft.com/office/drawing/2016/5/10/chartex" xmlns:cx5="http://schemas.microsoft.com/office/drawing/2016/5/11/chartex" xmlns:cx6="http://schemas.microsoft.com/office/drawing/2016/5/12/chartex" xmlns:cx7="http://schemas.microsoft.com/office/drawing/2016/5/13/chartex" xmlns:cx8="http://schemas.microsoft.com/office/drawing/2016/5/14/chartex" xmlns:mc="http://schemas.openxmlformats.org/markup-compatibility/2006" xmlns:aink="http://schemas.microsoft.com/office/drawing/2016/ink" xmlns:am3d="http://schemas.microsoft.com/office/drawing/2017/model3d" xmlns:o="urn:schemas-microsoft-com:office:office" xmlns:oel="http://schemas.microsoft.com/office/2019/extlst" xmlns:r="http://schemas.openxmlformats.org/officeDocument/2006/relationships" xmlns:m="http://schemas.openxmlformats.org/officeDocument/2006/math" xmlns:v="urn:schemas-microsoft-com:vml" xmlns:wp14="http://schemas.microsoft.com/office/word/2010/wordprocessingDrawing" xmlns:wp="http://schemas.openxmlformats.org/drawingml/2006/wordprocessingDrawing" xmlns:w10="urn:schemas-microsoft-com:office:word" xmlns:w="http://schemas.openxmlformats.org/wordprocessingml/2006/main" xmlns:w14="http://schemas.microsoft.com/office/word/2010/wordml" xmlns:w15="http://schemas.microsoft.com/office/word/2012/wordml" xmlns:w16cex="http://schemas.microsoft.com/office/word/2018/wordml/cex" xmlns:w16cid="http://schemas.microsoft.com/office/word/2016/wordml/cid" xmlns:w16="http://schemas.microsoft.com/office/word/2018/wordml" xmlns:w16sdtdh="http://schemas.microsoft.com/office/word/2020/wordml/sdtdatahash" xmlns:w16se="http://schemas.microsoft.com/office/word/2015/wordml/symex" xmlns:wpg="http://schemas.microsoft.com/office/word/2010/wordprocessingGroup" xmlns:wpi="http://schemas.microsoft.com/office/word/2010/wordprocessingInk" xmlns:wne="http://schemas.microsoft.com/office/word/2006/wordml" xmlns:wps="http://schemas.microsoft.com/office/word/2010/wordprocessingShape" mc:Ignorable="w14 w15 w16se w16cid w16 w16cex w16sdtdh wp14">
   <w:p>
     <w:pPr>
       <w:pStyle w:val="Header"/>
@@ -21662,7 +20821,7 @@
 </file>
 
 <file path=word/numbering.xml><?xml version="1.0" encoding="utf-8"?>
-<w:numbering xmlns:wpc="http://schemas.microsoft.com/office/word/2010/wordprocessingCanvas" xmlns:cx="http://schemas.microsoft.com/office/drawing/2014/chartex" xmlns:cx1="http://schemas.microsoft.com/office/drawing/2015/9/8/chartex" xmlns:cx2="http://schemas.microsoft.com/office/drawing/2015/10/21/chartex" xmlns:cx3="http://schemas.microsoft.com/office/drawing/2016/5/9/chartex" xmlns:cx4="http://schemas.microsoft.com/office/drawing/2016/5/10/chartex" xmlns:cx5="http://schemas.microsoft.com/office/drawing/2016/5/11/chartex" xmlns:cx6="http://schemas.microsoft.com/office/drawing/2016/5/12/chartex" xmlns:cx7="http://schemas.microsoft.com/office/drawing/2016/5/13/chartex" xmlns:cx8="http://schemas.microsoft.com/office/drawing/2016/5/14/chartex" xmlns:mc="http://schemas.openxmlformats.org/markup-compatibility/2006" xmlns:aink="http://schemas.microsoft.com/office/drawing/2016/ink" xmlns:am3d="http://schemas.microsoft.com/office/drawing/2017/model3d" xmlns:o="urn:schemas-microsoft-com:office:office" xmlns:r="http://schemas.openxmlformats.org/officeDocument/2006/relationships" xmlns:m="http://schemas.openxmlformats.org/officeDocument/2006/math" xmlns:v="urn:schemas-microsoft-com:vml" xmlns:wp14="http://schemas.microsoft.com/office/word/2010/wordprocessingDrawing" xmlns:wp="http://schemas.openxmlformats.org/drawingml/2006/wordprocessingDrawing" xmlns:w10="urn:schemas-microsoft-com:office:word" xmlns:w="http://schemas.openxmlformats.org/wordprocessingml/2006/main" xmlns:w14="http://schemas.microsoft.com/office/word/2010/wordml" xmlns:w15="http://schemas.microsoft.com/office/word/2012/wordml" xmlns:w16cex="http://schemas.microsoft.com/office/word/2018/wordml/cex" xmlns:w16cid="http://schemas.microsoft.com/office/word/2016/wordml/cid" xmlns:w16="http://schemas.microsoft.com/office/word/2018/wordml" xmlns:w16sdtdh="http://schemas.microsoft.com/office/word/2020/wordml/sdtdatahash" xmlns:w16se="http://schemas.microsoft.com/office/word/2015/wordml/symex" xmlns:wpg="http://schemas.microsoft.com/office/word/2010/wordprocessingGroup" xmlns:wpi="http://schemas.microsoft.com/office/word/2010/wordprocessingInk" xmlns:wne="http://schemas.microsoft.com/office/word/2006/wordml" xmlns:wps="http://schemas.microsoft.com/office/word/2010/wordprocessingShape" mc:Ignorable="w14 w15 w16se w16cid w16 w16cex w16sdtdh wp14">
+<w:numbering xmlns:wpc="http://schemas.microsoft.com/office/word/2010/wordprocessingCanvas" xmlns:cx="http://schemas.microsoft.com/office/drawing/2014/chartex" xmlns:cx1="http://schemas.microsoft.com/office/drawing/2015/9/8/chartex" xmlns:cx2="http://schemas.microsoft.com/office/drawing/2015/10/21/chartex" xmlns:cx3="http://schemas.microsoft.com/office/drawing/2016/5/9/chartex" xmlns:cx4="http://schemas.microsoft.com/office/drawing/2016/5/10/chartex" xmlns:cx5="http://schemas.microsoft.com/office/drawing/2016/5/11/chartex" xmlns:cx6="http://schemas.microsoft.com/office/drawing/2016/5/12/chartex" xmlns:cx7="http://schemas.microsoft.com/office/drawing/2016/5/13/chartex" xmlns:cx8="http://schemas.microsoft.com/office/drawing/2016/5/14/chartex" xmlns:mc="http://schemas.openxmlformats.org/markup-compatibility/2006" xmlns:aink="http://schemas.microsoft.com/office/drawing/2016/ink" xmlns:am3d="http://schemas.microsoft.com/office/drawing/2017/model3d" xmlns:o="urn:schemas-microsoft-com:office:office" xmlns:oel="http://schemas.microsoft.com/office/2019/extlst" xmlns:r="http://schemas.openxmlformats.org/officeDocument/2006/relationships" xmlns:m="http://schemas.openxmlformats.org/officeDocument/2006/math" xmlns:v="urn:schemas-microsoft-com:vml" xmlns:wp14="http://schemas.microsoft.com/office/word/2010/wordprocessingDrawing" xmlns:wp="http://schemas.openxmlformats.org/drawingml/2006/wordprocessingDrawing" xmlns:w10="urn:schemas-microsoft-com:office:word" xmlns:w="http://schemas.openxmlformats.org/wordprocessingml/2006/main" xmlns:w14="http://schemas.microsoft.com/office/word/2010/wordml" xmlns:w15="http://schemas.microsoft.com/office/word/2012/wordml" xmlns:w16cex="http://schemas.microsoft.com/office/word/2018/wordml/cex" xmlns:w16cid="http://schemas.microsoft.com/office/word/2016/wordml/cid" xmlns:w16="http://schemas.microsoft.com/office/word/2018/wordml" xmlns:w16sdtdh="http://schemas.microsoft.com/office/word/2020/wordml/sdtdatahash" xmlns:w16se="http://schemas.microsoft.com/office/word/2015/wordml/symex" xmlns:wpg="http://schemas.microsoft.com/office/word/2010/wordprocessingGroup" xmlns:wpi="http://schemas.microsoft.com/office/word/2010/wordprocessingInk" xmlns:wne="http://schemas.microsoft.com/office/word/2006/wordml" xmlns:wps="http://schemas.microsoft.com/office/word/2010/wordprocessingShape" mc:Ignorable="w14 w15 w16se w16cid w16 w16cex w16sdtdh wp14">
   <w:abstractNum w:abstractNumId="0" w15:restartNumberingAfterBreak="0">
     <w:nsid w:val="08280D9C"/>
     <w:multiLevelType w:val="multilevel"/>
@@ -22810,43 +21969,43 @@
       </w:pPr>
     </w:lvl>
   </w:abstractNum>
-  <w:num w:numId="1">
+  <w:num w:numId="1" w16cid:durableId="1149178380">
     <w:abstractNumId w:val="1"/>
   </w:num>
-  <w:num w:numId="2">
+  <w:num w:numId="2" w16cid:durableId="298800678">
     <w:abstractNumId w:val="3"/>
   </w:num>
-  <w:num w:numId="3">
+  <w:num w:numId="3" w16cid:durableId="1429083326">
     <w:abstractNumId w:val="7"/>
   </w:num>
-  <w:num w:numId="4">
+  <w:num w:numId="4" w16cid:durableId="1301956779">
     <w:abstractNumId w:val="6"/>
   </w:num>
-  <w:num w:numId="5">
+  <w:num w:numId="5" w16cid:durableId="1180389120">
     <w:abstractNumId w:val="8"/>
   </w:num>
-  <w:num w:numId="6">
+  <w:num w:numId="6" w16cid:durableId="66464100">
     <w:abstractNumId w:val="5"/>
   </w:num>
-  <w:num w:numId="7">
+  <w:num w:numId="7" w16cid:durableId="1473984234">
     <w:abstractNumId w:val="9"/>
   </w:num>
-  <w:num w:numId="8">
+  <w:num w:numId="8" w16cid:durableId="1220167323">
     <w:abstractNumId w:val="9"/>
     <w:lvlOverride w:ilvl="0">
       <w:startOverride w:val="1"/>
     </w:lvlOverride>
   </w:num>
-  <w:num w:numId="9">
+  <w:num w:numId="9" w16cid:durableId="328867483">
     <w:abstractNumId w:val="0"/>
   </w:num>
-  <w:num w:numId="10">
+  <w:num w:numId="10" w16cid:durableId="1569029724">
     <w:abstractNumId w:val="2"/>
   </w:num>
-  <w:num w:numId="11">
+  <w:num w:numId="11" w16cid:durableId="1292444813">
     <w:abstractNumId w:val="4"/>
   </w:num>
-  <w:num w:numId="12">
+  <w:num w:numId="12" w16cid:durableId="246306666">
     <w:abstractNumId w:val="1"/>
     <w:lvlOverride w:ilvl="0">
       <w:startOverride w:val="1"/>

</xml_diff>

<commit_message>
Upload Ef Core files
</commit_message>
<xml_diff>
--- a/Entity Framework Core/6.JSON Processing/08.JSON-Processing-Exercises.docx
+++ b/Entity Framework Core/6.JSON Processing/08.JSON-Processing-Exercises.docx
@@ -133,7 +133,6 @@
         </w:rPr>
         <w:t>, </w:t>
       </w:r>
-      <w:proofErr w:type="gramStart"/>
       <w:r>
         <w:rPr>
           <w:rFonts w:asciiTheme="minorHAnsi" w:hAnsiTheme="minorHAnsi" w:cstheme="minorHAnsi"/>
@@ -146,7 +145,6 @@
         </w:rPr>
         <w:t>products</w:t>
       </w:r>
-      <w:proofErr w:type="gramEnd"/>
       <w:r>
         <w:rPr>
           <w:rFonts w:asciiTheme="minorHAnsi" w:hAnsiTheme="minorHAnsi" w:cstheme="minorHAnsi"/>
@@ -2652,14 +2650,12 @@
       <w:r>
         <w:t xml:space="preserve">, </w:t>
       </w:r>
-      <w:proofErr w:type="gramStart"/>
       <w:r>
         <w:rPr>
           <w:b/>
         </w:rPr>
         <w:t>price</w:t>
       </w:r>
-      <w:proofErr w:type="gramEnd"/>
       <w:r>
         <w:t xml:space="preserve"> and the </w:t>
       </w:r>
@@ -3793,7 +3789,6 @@
       <w:r>
         <w:t>, </w:t>
       </w:r>
-      <w:proofErr w:type="gramStart"/>
       <w:r>
         <w:rPr>
           <w:b/>
@@ -3801,7 +3796,6 @@
         </w:rPr>
         <w:t>price</w:t>
       </w:r>
-      <w:proofErr w:type="gramEnd"/>
       <w:r>
         <w:t xml:space="preserve"> and the buyer's </w:t>
       </w:r>
@@ -4762,15 +4756,7 @@
         <w:t>total revenue</w:t>
       </w:r>
       <w:r>
-        <w:t> (total price sum and rounded to the second digit after the decimal separator) of those products (</w:t>
-      </w:r>
-      <w:proofErr w:type="gramStart"/>
-      <w:r>
-        <w:t>regardless</w:t>
-      </w:r>
-      <w:proofErr w:type="gramEnd"/>
-      <w:r>
-        <w:t xml:space="preserve"> if they have a buyer or not).</w:t>
+        <w:t> (total price sum and rounded to the second digit after the decimal separator) of those products (regardless if they have a buyer or not).</w:t>
       </w:r>
     </w:p>
     <w:tbl>
@@ -7599,7 +7585,6 @@
         <w:t>, </w:t>
       </w:r>
       <w:proofErr w:type="spellStart"/>
-      <w:proofErr w:type="gramStart"/>
       <w:r>
         <w:rPr>
           <w:rFonts w:ascii="Consolas" w:hAnsi="Consolas"/>
@@ -7609,7 +7594,6 @@
         <w:t>BirthDate</w:t>
       </w:r>
       <w:proofErr w:type="spellEnd"/>
-      <w:proofErr w:type="gramEnd"/>
       <w:r>
         <w:rPr>
           <w:lang w:val="bg-BG"/>
@@ -7969,7 +7953,6 @@
         </w:rPr>
         <w:t xml:space="preserve">many </w:t>
       </w:r>
-      <w:proofErr w:type="gramStart"/>
       <w:r>
         <w:rPr>
           <w:rFonts w:ascii="Consolas" w:hAnsi="Consolas"/>
@@ -7977,7 +7960,6 @@
         </w:rPr>
         <w:t>Parts</w:t>
       </w:r>
-      <w:proofErr w:type="gramEnd"/>
       <w:r>
         <w:t xml:space="preserve"> and </w:t>
       </w:r>
@@ -9035,7 +9017,6 @@
     <w:p>
       <w:pPr>
         <w:rPr>
-          <w:highlight w:val="red"/>
           <w:lang w:val="bg-BG"/>
         </w:rPr>
       </w:pPr>
@@ -9043,14 +9024,10 @@
         <w:rPr>
           <w:b/>
           <w:noProof/>
-          <w:highlight w:val="red"/>
         </w:rPr>
         <w:t>NOTE</w:t>
       </w:r>
       <w:r>
-        <w:rPr>
-          <w:highlight w:val="red"/>
-        </w:rPr>
         <w:t xml:space="preserve">: You will need method </w:t>
       </w:r>
       <w:r>
@@ -9059,7 +9036,6 @@
           <w:b/>
           <w:bCs/>
           <w:noProof/>
-          <w:highlight w:val="red"/>
         </w:rPr>
         <w:t>public</w:t>
       </w:r>
@@ -9069,7 +9045,6 @@
           <w:b/>
           <w:bCs/>
           <w:noProof/>
-          <w:highlight w:val="red"/>
         </w:rPr>
         <w:t xml:space="preserve"> </w:t>
       </w:r>
@@ -9079,7 +9054,6 @@
           <w:b/>
           <w:bCs/>
           <w:noProof/>
-          <w:highlight w:val="red"/>
         </w:rPr>
         <w:t>static</w:t>
       </w:r>
@@ -9089,7 +9063,6 @@
           <w:b/>
           <w:bCs/>
           <w:noProof/>
-          <w:highlight w:val="red"/>
         </w:rPr>
         <w:t xml:space="preserve"> </w:t>
       </w:r>
@@ -9099,7 +9072,6 @@
           <w:b/>
           <w:bCs/>
           <w:noProof/>
-          <w:highlight w:val="red"/>
         </w:rPr>
         <w:t>string</w:t>
       </w:r>
@@ -9109,7 +9081,6 @@
           <w:b/>
           <w:bCs/>
           <w:noProof/>
-          <w:highlight w:val="red"/>
         </w:rPr>
         <w:t xml:space="preserve"> </w:t>
       </w:r>
@@ -9119,7 +9090,6 @@
           <w:b/>
           <w:bCs/>
           <w:noProof/>
-          <w:highlight w:val="red"/>
         </w:rPr>
         <w:t>ImportCars(CarDealerContext</w:t>
       </w:r>
@@ -9129,7 +9099,6 @@
           <w:b/>
           <w:bCs/>
           <w:noProof/>
-          <w:highlight w:val="red"/>
         </w:rPr>
         <w:t xml:space="preserve"> </w:t>
       </w:r>
@@ -9139,7 +9108,6 @@
           <w:b/>
           <w:bCs/>
           <w:noProof/>
-          <w:highlight w:val="red"/>
         </w:rPr>
         <w:t>context,</w:t>
       </w:r>
@@ -9149,7 +9117,6 @@
           <w:b/>
           <w:bCs/>
           <w:noProof/>
-          <w:highlight w:val="red"/>
         </w:rPr>
         <w:t xml:space="preserve"> </w:t>
       </w:r>
@@ -9159,7 +9126,6 @@
           <w:b/>
           <w:bCs/>
           <w:noProof/>
-          <w:highlight w:val="red"/>
         </w:rPr>
         <w:t>string</w:t>
       </w:r>
@@ -9169,7 +9135,6 @@
           <w:b/>
           <w:bCs/>
           <w:noProof/>
-          <w:highlight w:val="red"/>
         </w:rPr>
         <w:t xml:space="preserve"> </w:t>
       </w:r>
@@ -9179,7 +9144,6 @@
           <w:b/>
           <w:bCs/>
           <w:noProof/>
-          <w:highlight w:val="red"/>
         </w:rPr>
         <w:t>inputJson)</w:t>
       </w:r>
@@ -9189,7 +9153,6 @@
           <w:b/>
           <w:bCs/>
           <w:noProof/>
-          <w:highlight w:val="red"/>
         </w:rPr>
         <w:t xml:space="preserve"> </w:t>
       </w:r>
@@ -9197,7 +9160,6 @@
         <w:rPr>
           <w:rFonts w:cstheme="minorHAnsi"/>
           <w:noProof/>
-          <w:highlight w:val="red"/>
         </w:rPr>
         <w:t xml:space="preserve">and </w:t>
       </w:r>
@@ -9207,7 +9169,6 @@
           <w:b/>
           <w:bCs/>
           <w:noProof/>
-          <w:highlight w:val="red"/>
         </w:rPr>
         <w:t>public</w:t>
       </w:r>
@@ -9217,7 +9178,6 @@
           <w:b/>
           <w:bCs/>
           <w:noProof/>
-          <w:highlight w:val="red"/>
         </w:rPr>
         <w:t xml:space="preserve"> </w:t>
       </w:r>
@@ -9227,41 +9187,29 @@
           <w:b/>
           <w:bCs/>
           <w:noProof/>
-          <w:highlight w:val="red"/>
         </w:rPr>
         <w:t>StartUp</w:t>
       </w:r>
       <w:r>
         <w:rPr>
           <w:noProof/>
-          <w:highlight w:val="red"/>
         </w:rPr>
         <w:t xml:space="preserve"> </w:t>
       </w:r>
       <w:r>
-        <w:rPr>
-          <w:highlight w:val="red"/>
-        </w:rPr>
         <w:t xml:space="preserve">class. </w:t>
       </w:r>
     </w:p>
     <w:p>
       <w:pPr>
         <w:rPr>
-          <w:highlight w:val="red"/>
           <w:lang w:val="bg-BG"/>
         </w:rPr>
       </w:pPr>
       <w:r>
-        <w:rPr>
-          <w:highlight w:val="red"/>
-        </w:rPr>
         <w:t xml:space="preserve">Import the cars from the provided file </w:t>
       </w:r>
       <w:r>
-        <w:rPr>
-          <w:highlight w:val="red"/>
-        </w:rPr>
         <w:t>"</w:t>
       </w:r>
       <w:proofErr w:type="spellStart"/>
@@ -9270,21 +9218,14 @@
           <w:rFonts w:ascii="Consolas" w:hAnsi="Consolas"/>
           <w:b/>
           <w:noProof/>
-          <w:highlight w:val="red"/>
         </w:rPr>
         <w:t>cars.json</w:t>
       </w:r>
       <w:proofErr w:type="spellEnd"/>
       <w:r>
-        <w:rPr>
-          <w:highlight w:val="red"/>
-        </w:rPr>
         <w:t>"</w:t>
       </w:r>
       <w:r>
-        <w:rPr>
-          <w:highlight w:val="red"/>
-        </w:rPr>
         <w:t>.</w:t>
       </w:r>
     </w:p>
@@ -9297,33 +9238,18 @@
         </w:rPr>
       </w:pPr>
       <w:r>
-        <w:rPr>
-          <w:highlight w:val="red"/>
-        </w:rPr>
         <w:t xml:space="preserve">Your method should return string with </w:t>
       </w:r>
       <w:r>
-        <w:rPr>
-          <w:highlight w:val="red"/>
-        </w:rPr>
         <w:t xml:space="preserve">the following </w:t>
       </w:r>
       <w:r>
-        <w:rPr>
-          <w:highlight w:val="red"/>
-        </w:rPr>
         <w:t>message</w:t>
       </w:r>
       <w:r>
-        <w:rPr>
-          <w:highlight w:val="red"/>
-        </w:rPr>
         <w:t>:</w:t>
       </w:r>
       <w:r>
-        <w:rPr>
-          <w:highlight w:val="red"/>
-        </w:rPr>
         <w:br/>
       </w:r>
       <w:r>
@@ -9332,7 +9258,6 @@
           <w:b/>
           <w:bCs/>
           <w:noProof/>
-          <w:highlight w:val="red"/>
         </w:rPr>
         <w:t>$"Successfully imported {</w:t>
       </w:r>
@@ -9342,7 +9267,6 @@
           <w:b/>
           <w:bCs/>
           <w:noProof/>
-          <w:highlight w:val="red"/>
         </w:rPr>
         <w:t>c</w:t>
       </w:r>
@@ -9352,7 +9276,6 @@
           <w:b/>
           <w:bCs/>
           <w:noProof/>
-          <w:highlight w:val="red"/>
         </w:rPr>
         <w:t>ars.Count}.";</w:t>
       </w:r>
@@ -17443,14 +17366,12 @@
       <w:r>
         <w:t xml:space="preserve">, </w:t>
       </w:r>
-      <w:proofErr w:type="gramStart"/>
       <w:r>
         <w:rPr>
           <w:b/>
         </w:rPr>
         <w:t>customer</w:t>
       </w:r>
-      <w:proofErr w:type="gramEnd"/>
       <w:r>
         <w:t xml:space="preserve"> and </w:t>
       </w:r>
@@ -18876,7 +18797,7 @@
               <v:stroke joinstyle="miter"/>
               <v:path gradientshapeok="t" o:connecttype="rect"/>
             </v:shapetype>
-            <v:shape id="Text Box 6" o:spid="_x0000_s1026" type="#_x0000_t202" style="position:absolute;margin-left:109.85pt;margin-top:28.05pt;width:40.15pt;height:13pt;z-index:251660288;visibility:visible;mso-wrap-style:square;mso-width-percent:0;mso-height-percent:0;mso-wrap-distance-left:9pt;mso-wrap-distance-top:0;mso-wrap-distance-right:9pt;mso-wrap-distance-bottom:0;mso-position-horizontal:absolute;mso-position-horizontal-relative:text;mso-position-vertical:absolute;mso-position-vertical-relative:text;mso-width-percent:0;mso-height-percent:0;mso-width-relative:page;mso-height-relative:page;v-text-anchor:middle" o:gfxdata="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" filled="f" stroked="f" strokeweight=".5pt">
+            <v:shape id="Text Box 6" o:spid="_x0000_s1026" type="#_x0000_t202" style="position:absolute;margin-left:109.85pt;margin-top:28.05pt;width:40.15pt;height:13pt;z-index:251660288;visibility:visible;mso-wrap-style:square;mso-width-percent:0;mso-height-percent:0;mso-wrap-distance-left:9pt;mso-wrap-distance-top:0;mso-wrap-distance-right:9pt;mso-wrap-distance-bottom:0;mso-position-horizontal:absolute;mso-position-horizontal-relative:text;mso-position-vertical:absolute;mso-position-vertical-relative:text;mso-width-percent:0;mso-height-percent:0;mso-width-relative:page;mso-height-relative:page;v-text-anchor:middle" o:gfxdata="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" filled="f" stroked="f" strokeweight=".5pt">
               <v:textbox inset=".5mm,0,0,0">
                 <w:txbxContent>
                   <w:p>
@@ -19655,7 +19576,7 @@
         </mc:Choice>
         <mc:Fallback>
           <w:pict>
-            <v:shape w14:anchorId="2074F399" id="Text Box 16" o:spid="_x0000_s1027" type="#_x0000_t202" style="position:absolute;margin-left:109pt;margin-top:7pt;width:411.4pt;height:40.45pt;z-index:251657216;visibility:visible;mso-wrap-style:square;mso-width-percent:0;mso-height-percent:0;mso-wrap-distance-left:9pt;mso-wrap-distance-top:0;mso-wrap-distance-right:9pt;mso-wrap-distance-bottom:0;mso-position-horizontal:absolute;mso-position-horizontal-relative:text;mso-position-vertical:absolute;mso-position-vertical-relative:text;mso-width-percent:0;mso-height-percent:0;mso-width-relative:page;mso-height-relative:page;v-text-anchor:top" o:gfxdata="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" filled="f" stroked="f">
+            <v:shape w14:anchorId="2074F399" id="Text Box 16" o:spid="_x0000_s1027" type="#_x0000_t202" style="position:absolute;margin-left:109pt;margin-top:7pt;width:411.4pt;height:40.45pt;z-index:251657216;visibility:visible;mso-wrap-style:square;mso-width-percent:0;mso-height-percent:0;mso-wrap-distance-left:9pt;mso-wrap-distance-top:0;mso-wrap-distance-right:9pt;mso-wrap-distance-bottom:0;mso-position-horizontal:absolute;mso-position-horizontal-relative:text;mso-position-vertical:absolute;mso-position-vertical-relative:text;mso-width-percent:0;mso-height-percent:0;mso-width-relative:page;mso-height-relative:page;v-text-anchor:top" o:gfxdata="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" filled="f" stroked="f">
               <v:textbox inset=".5mm,1.2mm,.5mm,.5mm">
                 <w:txbxContent>
                   <w:p>
@@ -19823,7 +19744,7 @@
                                   </pic:cNvPicPr>
                                 </pic:nvPicPr>
                                 <pic:blipFill>
-                                  <a:blip r:embed="rId21">
+                                  <a:blip r:embed="rId2">
                                     <a:extLst>
                                       <a:ext uri="{28A0092B-C50C-407E-A947-70E740481C1C}">
                                         <a14:useLocalDpi xmlns:a14="http://schemas.microsoft.com/office/drawing/2010/main" val="0"/>
@@ -19873,7 +19794,7 @@
                           <wp:extent cx="180000" cy="180000"/>
                           <wp:effectExtent l="0" t="0" r="0" b="0"/>
                           <wp:docPr id="2" name="Picture 2">
-                            <a:hlinkClick xmlns:a="http://schemas.openxmlformats.org/drawingml/2006/main" r:id="rId22"/>
+                            <a:hlinkClick xmlns:a="http://schemas.openxmlformats.org/drawingml/2006/main" r:id="rId3"/>
                           </wp:docPr>
                           <wp:cNvGraphicFramePr>
                             <a:graphicFrameLocks xmlns:a="http://schemas.openxmlformats.org/drawingml/2006/main" noChangeAspect="1"/>
@@ -19883,14 +19804,14 @@
                               <pic:pic xmlns:pic="http://schemas.openxmlformats.org/drawingml/2006/picture">
                                 <pic:nvPicPr>
                                   <pic:cNvPr id="2" name="Picture 2">
-                                    <a:hlinkClick r:id="rId22"/>
+                                    <a:hlinkClick r:id="rId3"/>
                                   </pic:cNvPr>
                                   <pic:cNvPicPr>
                                     <a:picLocks noChangeAspect="1" noChangeArrowheads="1"/>
                                   </pic:cNvPicPr>
                                 </pic:nvPicPr>
                                 <pic:blipFill>
-                                  <a:blip r:embed="rId23">
+                                  <a:blip r:embed="rId4">
                                     <a:extLst>
                                       <a:ext uri="{28A0092B-C50C-407E-A947-70E740481C1C}">
                                         <a14:useLocalDpi xmlns:a14="http://schemas.microsoft.com/office/drawing/2010/main" val="0"/>
@@ -19940,7 +19861,7 @@
                           <wp:extent cx="180000" cy="180000"/>
                           <wp:effectExtent l="0" t="0" r="0" b="0"/>
                           <wp:docPr id="5" name="Picture 5" title="Software University @ Facebook">
-                            <a:hlinkClick xmlns:a="http://schemas.openxmlformats.org/drawingml/2006/main" r:id="rId24"/>
+                            <a:hlinkClick xmlns:a="http://schemas.openxmlformats.org/drawingml/2006/main" r:id="rId5"/>
                           </wp:docPr>
                           <wp:cNvGraphicFramePr>
                             <a:graphicFrameLocks xmlns:a="http://schemas.openxmlformats.org/drawingml/2006/main" noChangeAspect="1"/>
@@ -19950,12 +19871,12 @@
                               <pic:pic xmlns:pic="http://schemas.openxmlformats.org/drawingml/2006/picture">
                                 <pic:nvPicPr>
                                   <pic:cNvPr id="5" name="Picture 5" title="Software University @ Facebook">
-                                    <a:hlinkClick r:id="rId24"/>
+                                    <a:hlinkClick r:id="rId5"/>
                                   </pic:cNvPr>
                                   <pic:cNvPicPr/>
                                 </pic:nvPicPr>
                                 <pic:blipFill>
-                                  <a:blip r:embed="rId25"/>
+                                  <a:blip r:embed="rId6"/>
                                   <a:stretch>
                                     <a:fillRect/>
                                   </a:stretch>
@@ -19994,7 +19915,7 @@
                           <wp:extent cx="180000" cy="180000"/>
                           <wp:effectExtent l="0" t="0" r="0" b="0"/>
                           <wp:docPr id="20" name="Picture 20">
-                            <a:hlinkClick xmlns:a="http://schemas.openxmlformats.org/drawingml/2006/main" r:id="rId26"/>
+                            <a:hlinkClick xmlns:a="http://schemas.openxmlformats.org/drawingml/2006/main" r:id="rId7"/>
                           </wp:docPr>
                           <wp:cNvGraphicFramePr>
                             <a:graphicFrameLocks xmlns:a="http://schemas.openxmlformats.org/drawingml/2006/main" noChangeAspect="1"/>
@@ -20004,20 +19925,20 @@
                               <pic:pic xmlns:pic="http://schemas.openxmlformats.org/drawingml/2006/picture">
                                 <pic:nvPicPr>
                                   <pic:cNvPr id="20" name="Picture 20">
-                                    <a:hlinkClick r:id="rId26"/>
+                                    <a:hlinkClick r:id="rId7"/>
                                   </pic:cNvPr>
                                   <pic:cNvPicPr>
                                     <a:picLocks noChangeAspect="1" noChangeArrowheads="1"/>
                                   </pic:cNvPicPr>
                                 </pic:nvPicPr>
                                 <pic:blipFill>
-                                  <a:blip r:embed="rId27">
+                                  <a:blip r:embed="rId8">
                                     <a:extLst>
                                       <a:ext uri="{28A0092B-C50C-407E-A947-70E740481C1C}">
                                         <a14:useLocalDpi xmlns:a14="http://schemas.microsoft.com/office/drawing/2010/main" val="0"/>
                                       </a:ext>
                                       <a:ext uri="{837473B0-CC2E-450A-ABE3-18F120FF3D39}">
-                                        <a1611:picAttrSrcUrl xmlns:a1611="http://schemas.microsoft.com/office/drawing/2016/11/main" r:id="rId28"/>
+                                        <a1611:picAttrSrcUrl xmlns:a1611="http://schemas.microsoft.com/office/drawing/2016/11/main" r:id="rId9"/>
                                       </a:ext>
                                     </a:extLst>
                                   </a:blip>
@@ -20064,7 +19985,7 @@
                           <wp:extent cx="180000" cy="180000"/>
                           <wp:effectExtent l="0" t="0" r="0" b="0"/>
                           <wp:docPr id="7" name="Picture 7" title="Software University @ Twitter">
-                            <a:hlinkClick xmlns:a="http://schemas.openxmlformats.org/drawingml/2006/main" r:id="rId29"/>
+                            <a:hlinkClick xmlns:a="http://schemas.openxmlformats.org/drawingml/2006/main" r:id="rId10"/>
                           </wp:docPr>
                           <wp:cNvGraphicFramePr>
                             <a:graphicFrameLocks xmlns:a="http://schemas.openxmlformats.org/drawingml/2006/main" noChangeAspect="1"/>
@@ -20074,12 +19995,12 @@
                               <pic:pic xmlns:pic="http://schemas.openxmlformats.org/drawingml/2006/picture">
                                 <pic:nvPicPr>
                                   <pic:cNvPr id="7" name="Picture 7" title="Software University @ Twitter">
-                                    <a:hlinkClick r:id="rId29"/>
+                                    <a:hlinkClick r:id="rId10"/>
                                   </pic:cNvPr>
                                   <pic:cNvPicPr/>
                                 </pic:nvPicPr>
                                 <pic:blipFill>
-                                  <a:blip r:embed="rId30"/>
+                                  <a:blip r:embed="rId11"/>
                                   <a:stretch>
                                     <a:fillRect/>
                                   </a:stretch>
@@ -20118,7 +20039,7 @@
                           <wp:extent cx="180000" cy="180000"/>
                           <wp:effectExtent l="0" t="0" r="0" b="0"/>
                           <wp:docPr id="17" name="Picture 17" title="Software University @ YouTube">
-                            <a:hlinkClick xmlns:a="http://schemas.openxmlformats.org/drawingml/2006/main" r:id="rId31"/>
+                            <a:hlinkClick xmlns:a="http://schemas.openxmlformats.org/drawingml/2006/main" r:id="rId12"/>
                           </wp:docPr>
                           <wp:cNvGraphicFramePr>
                             <a:graphicFrameLocks xmlns:a="http://schemas.openxmlformats.org/drawingml/2006/main" noChangeAspect="1"/>
@@ -20128,12 +20049,12 @@
                               <pic:pic xmlns:pic="http://schemas.openxmlformats.org/drawingml/2006/picture">
                                 <pic:nvPicPr>
                                   <pic:cNvPr id="17" name="Picture 17" title="Software University @ YouTube">
-                                    <a:hlinkClick r:id="rId31"/>
+                                    <a:hlinkClick r:id="rId12"/>
                                   </pic:cNvPr>
                                   <pic:cNvPicPr/>
                                 </pic:nvPicPr>
                                 <pic:blipFill>
-                                  <a:blip r:embed="rId32"/>
+                                  <a:blip r:embed="rId13"/>
                                   <a:stretch>
                                     <a:fillRect/>
                                   </a:stretch>
@@ -20172,7 +20093,7 @@
                           <wp:extent cx="180000" cy="180000"/>
                           <wp:effectExtent l="0" t="0" r="0" b="0"/>
                           <wp:docPr id="21" name="Picture 21">
-                            <a:hlinkClick xmlns:a="http://schemas.openxmlformats.org/drawingml/2006/main" r:id="rId33"/>
+                            <a:hlinkClick xmlns:a="http://schemas.openxmlformats.org/drawingml/2006/main" r:id="rId14"/>
                           </wp:docPr>
                           <wp:cNvGraphicFramePr>
                             <a:graphicFrameLocks xmlns:a="http://schemas.openxmlformats.org/drawingml/2006/main" noChangeAspect="1"/>
@@ -20182,14 +20103,14 @@
                               <pic:pic xmlns:pic="http://schemas.openxmlformats.org/drawingml/2006/picture">
                                 <pic:nvPicPr>
                                   <pic:cNvPr id="21" name="Picture 21">
-                                    <a:hlinkClick r:id="rId33"/>
+                                    <a:hlinkClick r:id="rId14"/>
                                   </pic:cNvPr>
                                   <pic:cNvPicPr>
                                     <a:picLocks noChangeAspect="1" noChangeArrowheads="1"/>
                                   </pic:cNvPicPr>
                                 </pic:nvPicPr>
                                 <pic:blipFill rotWithShape="1">
-                                  <a:blip r:embed="rId34">
+                                  <a:blip r:embed="rId15">
                                     <a:extLst>
                                       <a:ext uri="{28A0092B-C50C-407E-A947-70E740481C1C}">
                                         <a14:useLocalDpi xmlns:a14="http://schemas.microsoft.com/office/drawing/2010/main" val="0"/>
@@ -20242,7 +20163,7 @@
                           <wp:extent cx="180000" cy="180000"/>
                           <wp:effectExtent l="0" t="0" r="0" b="0"/>
                           <wp:docPr id="22" name="Picture 22">
-                            <a:hlinkClick xmlns:a="http://schemas.openxmlformats.org/drawingml/2006/main" r:id="rId35"/>
+                            <a:hlinkClick xmlns:a="http://schemas.openxmlformats.org/drawingml/2006/main" r:id="rId16"/>
                           </wp:docPr>
                           <wp:cNvGraphicFramePr>
                             <a:graphicFrameLocks xmlns:a="http://schemas.openxmlformats.org/drawingml/2006/main" noChangeAspect="1"/>
@@ -20252,14 +20173,14 @@
                               <pic:pic xmlns:pic="http://schemas.openxmlformats.org/drawingml/2006/picture">
                                 <pic:nvPicPr>
                                   <pic:cNvPr id="22" name="Picture 22">
-                                    <a:hlinkClick r:id="rId35"/>
+                                    <a:hlinkClick r:id="rId16"/>
                                   </pic:cNvPr>
                                   <pic:cNvPicPr>
                                     <a:picLocks noChangeAspect="1" noChangeArrowheads="1"/>
                                   </pic:cNvPicPr>
                                 </pic:nvPicPr>
                                 <pic:blipFill>
-                                  <a:blip r:embed="rId36">
+                                  <a:blip r:embed="rId17">
                                     <a:extLst>
                                       <a:ext uri="{28A0092B-C50C-407E-A947-70E740481C1C}">
                                         <a14:useLocalDpi xmlns:a14="http://schemas.microsoft.com/office/drawing/2010/main" val="0"/>
@@ -20309,7 +20230,7 @@
                           <wp:extent cx="180000" cy="180000"/>
                           <wp:effectExtent l="0" t="0" r="0" b="0"/>
                           <wp:docPr id="23" name="Picture 23" title="Software University: Email Us">
-                            <a:hlinkClick xmlns:a="http://schemas.openxmlformats.org/drawingml/2006/main" r:id="rId37"/>
+                            <a:hlinkClick xmlns:a="http://schemas.openxmlformats.org/drawingml/2006/main" r:id="rId18"/>
                           </wp:docPr>
                           <wp:cNvGraphicFramePr>
                             <a:graphicFrameLocks xmlns:a="http://schemas.openxmlformats.org/drawingml/2006/main" noChangeAspect="1"/>
@@ -20319,12 +20240,12 @@
                               <pic:pic xmlns:pic="http://schemas.openxmlformats.org/drawingml/2006/picture">
                                 <pic:nvPicPr>
                                   <pic:cNvPr id="23" name="Picture 23" title="Software University: Email Us">
-                                    <a:hlinkClick r:id="rId37"/>
+                                    <a:hlinkClick r:id="rId18"/>
                                   </pic:cNvPr>
                                   <pic:cNvPicPr/>
                                 </pic:nvPicPr>
                                 <pic:blipFill>
-                                  <a:blip r:embed="rId38"/>
+                                  <a:blip r:embed="rId19"/>
                                   <a:stretch>
                                     <a:fillRect/>
                                   </a:stretch>
@@ -20370,7 +20291,7 @@
           <wp:effectExtent l="0" t="0" r="0" b="5715"/>
           <wp:wrapSquare wrapText="bothSides"/>
           <wp:docPr id="1" name="Picture 1">
-            <a:hlinkClick xmlns:a="http://schemas.openxmlformats.org/drawingml/2006/main" r:id="rId1"/>
+            <a:hlinkClick xmlns:a="http://schemas.openxmlformats.org/drawingml/2006/main" r:id="rId20"/>
           </wp:docPr>
           <wp:cNvGraphicFramePr>
             <a:graphicFrameLocks xmlns:a="http://schemas.openxmlformats.org/drawingml/2006/main" noChangeAspect="1"/>
@@ -20387,7 +20308,7 @@
                   </pic:cNvPicPr>
                 </pic:nvPicPr>
                 <pic:blipFill>
-                  <a:blip r:embed="rId39">
+                  <a:blip r:embed="rId21">
                     <a:extLst>
                       <a:ext uri="{28A0092B-C50C-407E-A947-70E740481C1C}">
                         <a14:useLocalDpi xmlns:a14="http://schemas.microsoft.com/office/drawing/2010/main" val="0"/>
@@ -20674,7 +20595,7 @@
         </mc:Choice>
         <mc:Fallback>
           <w:pict>
-            <v:shape w14:anchorId="60DB5C39" id="Text Box 4" o:spid="_x0000_s1028" type="#_x0000_t202" style="position:absolute;margin-left:444.65pt;margin-top:26.95pt;width:70.9pt;height:15.9pt;z-index:251663360;visibility:visible;mso-wrap-style:square;mso-width-percent:0;mso-height-percent:0;mso-wrap-distance-left:9pt;mso-wrap-distance-top:0;mso-wrap-distance-right:9pt;mso-wrap-distance-bottom:0;mso-position-horizontal:absolute;mso-position-horizontal-relative:text;mso-position-vertical:absolute;mso-position-vertical-relative:text;mso-width-percent:0;mso-height-percent:0;mso-width-relative:page;mso-height-relative:page;v-text-anchor:middle" o:gfxdata="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" filled="f" stroked="f" strokeweight=".5pt">
+            <v:shape w14:anchorId="60DB5C39" id="Text Box 4" o:spid="_x0000_s1028" type="#_x0000_t202" style="position:absolute;margin-left:444.65pt;margin-top:26.95pt;width:70.9pt;height:15.9pt;z-index:251663360;visibility:visible;mso-wrap-style:square;mso-width-percent:0;mso-height-percent:0;mso-wrap-distance-left:9pt;mso-wrap-distance-top:0;mso-wrap-distance-right:9pt;mso-wrap-distance-bottom:0;mso-position-horizontal:absolute;mso-position-horizontal-relative:text;mso-position-vertical:absolute;mso-position-vertical-relative:text;mso-width-percent:0;mso-height-percent:0;mso-width-relative:page;mso-height-relative:page;v-text-anchor:middle" o:gfxdata="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" filled="f" stroked="f" strokeweight=".5pt">
               <v:textbox inset="0,0,0,0">
                 <w:txbxContent>
                   <w:p>

</xml_diff>